<commit_message>
Documentation: Update report with more detailed information
</commit_message>
<xml_diff>
--- a/Capstone Project.docx
+++ b/Capstone Project.docx
@@ -1,6 +1,6 @@
 
 <file path=word/document.xml><?xml version="1.0" encoding="utf-8"?>
-<w:document xmlns:wpc="http://schemas.microsoft.com/office/word/2010/wordprocessingCanvas" xmlns:cx="http://schemas.microsoft.com/office/drawing/2014/chartex" xmlns:cx1="http://schemas.microsoft.com/office/drawing/2015/9/8/chartex" xmlns:cx2="http://schemas.microsoft.com/office/drawing/2015/10/21/chartex" xmlns:cx3="http://schemas.microsoft.com/office/drawing/2016/5/9/chartex" xmlns:cx4="http://schemas.microsoft.com/office/drawing/2016/5/10/chartex" xmlns:cx5="http://schemas.microsoft.com/office/drawing/2016/5/11/chartex" xmlns:cx6="http://schemas.microsoft.com/office/drawing/2016/5/12/chartex" xmlns:cx7="http://schemas.microsoft.com/office/drawing/2016/5/13/chartex" xmlns:cx8="http://schemas.microsoft.com/office/drawing/2016/5/14/chartex" xmlns:mc="http://schemas.openxmlformats.org/markup-compatibility/2006" xmlns:aink="http://schemas.microsoft.com/office/drawing/2016/ink" xmlns:am3d="http://schemas.microsoft.com/office/drawing/2017/model3d" xmlns:o="urn:schemas-microsoft-com:office:office" xmlns:r="http://schemas.openxmlformats.org/officeDocument/2006/relationships" xmlns:m="http://schemas.openxmlformats.org/officeDocument/2006/math" xmlns:v="urn:schemas-microsoft-com:vml" xmlns:wp14="http://schemas.microsoft.com/office/word/2010/wordprocessingDrawing" xmlns:wp="http://schemas.openxmlformats.org/drawingml/2006/wordprocessingDrawing" xmlns:w10="urn:schemas-microsoft-com:office:word" xmlns:w="http://schemas.openxmlformats.org/wordprocessingml/2006/main" xmlns:w14="http://schemas.microsoft.com/office/word/2010/wordml" xmlns:w15="http://schemas.microsoft.com/office/word/2012/wordml" xmlns:w16cid="http://schemas.microsoft.com/office/word/2016/wordml/cid" xmlns:w16se="http://schemas.microsoft.com/office/word/2015/wordml/symex" xmlns:wpg="http://schemas.microsoft.com/office/word/2010/wordprocessingGroup" xmlns:wpi="http://schemas.microsoft.com/office/word/2010/wordprocessingInk" xmlns:wne="http://schemas.microsoft.com/office/word/2006/wordml" xmlns:wps="http://schemas.microsoft.com/office/word/2010/wordprocessingShape" mc:Ignorable="w14 w15 w16se w16cid wp14">
+<w:document xmlns:wpc="http://schemas.microsoft.com/office/word/2010/wordprocessingCanvas" xmlns:cx="http://schemas.microsoft.com/office/drawing/2014/chartex" xmlns:mc="http://schemas.openxmlformats.org/markup-compatibility/2006" xmlns:o="urn:schemas-microsoft-com:office:office" xmlns:r="http://schemas.openxmlformats.org/officeDocument/2006/relationships" xmlns:m="http://schemas.openxmlformats.org/officeDocument/2006/math" xmlns:v="urn:schemas-microsoft-com:vml" xmlns:wp14="http://schemas.microsoft.com/office/word/2010/wordprocessingDrawing" xmlns:wp="http://schemas.openxmlformats.org/drawingml/2006/wordprocessingDrawing" xmlns:w10="urn:schemas-microsoft-com:office:word" xmlns:w="http://schemas.openxmlformats.org/wordprocessingml/2006/main" xmlns:w14="http://schemas.microsoft.com/office/word/2010/wordml" xmlns:w15="http://schemas.microsoft.com/office/word/2012/wordml" xmlns:w16se="http://schemas.microsoft.com/office/word/2015/wordml/symex" xmlns:wpg="http://schemas.microsoft.com/office/word/2010/wordprocessingGroup" xmlns:wpi="http://schemas.microsoft.com/office/word/2010/wordprocessingInk" xmlns:wne="http://schemas.microsoft.com/office/word/2006/wordml" xmlns:wps="http://schemas.microsoft.com/office/word/2010/wordprocessingShape" mc:Ignorable="w14 w15 w16se wp14">
   <w:body>
     <w:sdt>
       <w:sdtPr>
@@ -114,6 +114,7 @@
                                     <w:calendar w:val="gregorian"/>
                                   </w:date>
                                 </w:sdtPr>
+                                <w:sdtEndPr/>
                                 <w:sdtContent>
                                   <w:p>
                                     <w:pPr>
@@ -186,6 +187,7 @@
                               <w:calendar w:val="gregorian"/>
                             </w:date>
                           </w:sdtPr>
+                          <w:sdtEndPr/>
                           <w:sdtContent>
                             <w:p>
                               <w:pPr>
@@ -304,6 +306,7 @@
                                   <w:dataBinding w:prefixMappings="xmlns:ns0='http://purl.org/dc/elements/1.1/' xmlns:ns1='http://schemas.openxmlformats.org/package/2006/metadata/core-properties' " w:xpath="/ns1:coreProperties[1]/ns0:creator[1]" w:storeItemID="{6C3C8BC8-F283-45AE-878A-BAB7291924A1}"/>
                                   <w:text/>
                                 </w:sdtPr>
+                                <w:sdtEndPr/>
                                 <w:sdtContent>
                                   <w:p>
                                     <w:pPr>
@@ -354,6 +357,7 @@
                                     <w:dataBinding w:prefixMappings="xmlns:ns0='http://schemas.openxmlformats.org/officeDocument/2006/extended-properties' " w:xpath="/ns0:Properties[1]/ns0:Company[1]" w:storeItemID="{6668398D-A668-4E3E-A5EB-62B293D839F1}"/>
                                     <w:text/>
                                   </w:sdtPr>
+                                  <w:sdtEndPr/>
                                   <w:sdtContent>
                                     <w:r>
                                       <w:rPr>
@@ -392,6 +396,7 @@
                                     <w:dataBinding w:prefixMappings="xmlns:ns0='http://schemas.microsoft.com/office/2006/coverPageProps' " w:xpath="/ns0:CoverPageProperties[1]/ns0:CompanyAddress[1]" w:storeItemID="{55AF091B-3C7A-41E3-B477-F2FDAA23CFDA}"/>
                                     <w:text/>
                                   </w:sdtPr>
+                                  <w:sdtEndPr/>
                                   <w:sdtContent>
                                     <w:r>
                                       <w:rPr>
@@ -451,6 +456,7 @@
                             <w:dataBinding w:prefixMappings="xmlns:ns0='http://purl.org/dc/elements/1.1/' xmlns:ns1='http://schemas.openxmlformats.org/package/2006/metadata/core-properties' " w:xpath="/ns1:coreProperties[1]/ns0:creator[1]" w:storeItemID="{6C3C8BC8-F283-45AE-878A-BAB7291924A1}"/>
                             <w:text/>
                           </w:sdtPr>
+                          <w:sdtEndPr/>
                           <w:sdtContent>
                             <w:p>
                               <w:pPr>
@@ -501,6 +507,7 @@
                               <w:dataBinding w:prefixMappings="xmlns:ns0='http://schemas.openxmlformats.org/officeDocument/2006/extended-properties' " w:xpath="/ns0:Properties[1]/ns0:Company[1]" w:storeItemID="{6668398D-A668-4E3E-A5EB-62B293D839F1}"/>
                               <w:text/>
                             </w:sdtPr>
+                            <w:sdtEndPr/>
                             <w:sdtContent>
                               <w:r>
                                 <w:rPr>
@@ -539,6 +546,7 @@
                               <w:dataBinding w:prefixMappings="xmlns:ns0='http://schemas.microsoft.com/office/2006/coverPageProps' " w:xpath="/ns0:CoverPageProperties[1]/ns0:CompanyAddress[1]" w:storeItemID="{55AF091B-3C7A-41E3-B477-F2FDAA23CFDA}"/>
                               <w:text/>
                             </w:sdtPr>
+                            <w:sdtEndPr/>
                             <w:sdtContent>
                               <w:r>
                                 <w:rPr>
@@ -664,6 +672,7 @@
                                     <w:dataBinding w:prefixMappings="xmlns:ns0='http://purl.org/dc/elements/1.1/' xmlns:ns1='http://schemas.openxmlformats.org/package/2006/metadata/core-properties' " w:xpath="/ns1:coreProperties[1]/ns0:title[1]" w:storeItemID="{6C3C8BC8-F283-45AE-878A-BAB7291924A1}"/>
                                     <w:text w:multiLine="1"/>
                                   </w:sdtPr>
+                                  <w:sdtEndPr/>
                                   <w:sdtContent>
                                     <w:r>
                                       <w:rPr>
@@ -691,6 +700,7 @@
                                   <w:dataBinding w:prefixMappings="xmlns:ns0='http://purl.org/dc/elements/1.1/' xmlns:ns1='http://schemas.openxmlformats.org/package/2006/metadata/core-properties' " w:xpath="/ns1:coreProperties[1]/ns0:subject[1]" w:storeItemID="{6C3C8BC8-F283-45AE-878A-BAB7291924A1}"/>
                                   <w:text/>
                                 </w:sdtPr>
+                                <w:sdtEndPr/>
                                 <w:sdtContent>
                                   <w:p>
                                     <w:pPr>
@@ -765,6 +775,7 @@
                               <w:dataBinding w:prefixMappings="xmlns:ns0='http://purl.org/dc/elements/1.1/' xmlns:ns1='http://schemas.openxmlformats.org/package/2006/metadata/core-properties' " w:xpath="/ns1:coreProperties[1]/ns0:title[1]" w:storeItemID="{6C3C8BC8-F283-45AE-878A-BAB7291924A1}"/>
                               <w:text w:multiLine="1"/>
                             </w:sdtPr>
+                            <w:sdtEndPr/>
                             <w:sdtContent>
                               <w:r>
                                 <w:rPr>
@@ -792,6 +803,7 @@
                             <w:dataBinding w:prefixMappings="xmlns:ns0='http://purl.org/dc/elements/1.1/' xmlns:ns1='http://schemas.openxmlformats.org/package/2006/metadata/core-properties' " w:xpath="/ns1:coreProperties[1]/ns0:subject[1]" w:storeItemID="{6C3C8BC8-F283-45AE-878A-BAB7291924A1}"/>
                             <w:text/>
                           </w:sdtPr>
+                          <w:sdtEndPr/>
                           <w:sdtContent>
                             <w:p>
                               <w:pPr>
@@ -960,7 +972,7 @@
                   </wp:anchor>
                 </w:drawing>
               </mc:Choice>
-              <mc:Fallback>
+              <mc:Fallback xmlns:w16cid="http://schemas.microsoft.com/office/word/2016/wordml/cid" xmlns:am3d="http://schemas.microsoft.com/office/drawing/2017/model3d" xmlns:aink="http://schemas.microsoft.com/office/drawing/2016/ink" xmlns:cx8="http://schemas.microsoft.com/office/drawing/2016/5/14/chartex" xmlns:cx7="http://schemas.microsoft.com/office/drawing/2016/5/13/chartex" xmlns:cx6="http://schemas.microsoft.com/office/drawing/2016/5/12/chartex" xmlns:cx5="http://schemas.microsoft.com/office/drawing/2016/5/11/chartex" xmlns:cx4="http://schemas.microsoft.com/office/drawing/2016/5/10/chartex" xmlns:cx3="http://schemas.microsoft.com/office/drawing/2016/5/9/chartex" xmlns:cx2="http://schemas.microsoft.com/office/drawing/2015/10/21/chartex" xmlns:cx1="http://schemas.microsoft.com/office/drawing/2015/9/8/chartex">
                 <w:pict>
                   <v:group w14:anchorId="4DCBD708" id="Group 114" o:spid="_x0000_s1026" style="position:absolute;margin-left:0;margin-top:0;width:18pt;height:10in;z-index:251659264;mso-width-percent:29;mso-height-percent:909;mso-left-percent:45;mso-position-horizontal-relative:page;mso-position-vertical:center;mso-position-vertical-relative:page;mso-width-percent:29;mso-height-percent:909;mso-left-percent:45" coordsize="2286,91440" o:gfxdata="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">
                     <v:rect id="Rectangle 115" o:spid="_x0000_s1027" style="position:absolute;width:2286;height:87820;visibility:visible;mso-wrap-style:square;v-text-anchor:middle" o:gfxdata="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" filled="f" stroked="f" strokeweight="1pt"/>
@@ -984,6 +996,12 @@
     </w:sdt>
     <w:sdt>
       <w:sdtPr>
+        <w:rPr>
+          <w:rFonts w:ascii="Segoe UI" w:eastAsiaTheme="minorHAnsi" w:hAnsi="Segoe UI" w:cstheme="minorBidi"/>
+          <w:color w:val="auto"/>
+          <w:sz w:val="24"/>
+          <w:szCs w:val="22"/>
+        </w:rPr>
         <w:id w:val="328799163"/>
         <w:docPartObj>
           <w:docPartGallery w:val="Table of Contents"/>
@@ -992,13 +1010,9 @@
       </w:sdtPr>
       <w:sdtEndPr>
         <w:rPr>
-          <w:rFonts w:ascii="Segoe UI" w:eastAsiaTheme="minorHAnsi" w:hAnsi="Segoe UI" w:cstheme="minorBidi"/>
           <w:b/>
           <w:bCs/>
           <w:noProof/>
-          <w:color w:val="auto"/>
-          <w:sz w:val="24"/>
-          <w:szCs w:val="22"/>
         </w:rPr>
       </w:sdtEndPr>
       <w:sdtContent>
@@ -1077,7 +1091,7 @@
                 <w:noProof/>
                 <w:webHidden/>
               </w:rPr>
-              <w:t>1</w:t>
+              <w:t>2</w:t>
             </w:r>
             <w:r>
               <w:rPr>
@@ -1146,7 +1160,7 @@
                 <w:noProof/>
                 <w:webHidden/>
               </w:rPr>
-              <w:t>1</w:t>
+              <w:t>2</w:t>
             </w:r>
             <w:r>
               <w:rPr>
@@ -1215,7 +1229,7 @@
                 <w:noProof/>
                 <w:webHidden/>
               </w:rPr>
-              <w:t>1</w:t>
+              <w:t>2</w:t>
             </w:r>
             <w:r>
               <w:rPr>
@@ -1284,7 +1298,7 @@
                 <w:noProof/>
                 <w:webHidden/>
               </w:rPr>
-              <w:t>1</w:t>
+              <w:t>2</w:t>
             </w:r>
             <w:r>
               <w:rPr>
@@ -1353,7 +1367,7 @@
                 <w:noProof/>
                 <w:webHidden/>
               </w:rPr>
-              <w:t>2</w:t>
+              <w:t>3</w:t>
             </w:r>
             <w:r>
               <w:rPr>
@@ -1422,7 +1436,7 @@
                 <w:noProof/>
                 <w:webHidden/>
               </w:rPr>
-              <w:t>2</w:t>
+              <w:t>4</w:t>
             </w:r>
             <w:r>
               <w:rPr>
@@ -1491,7 +1505,7 @@
                 <w:noProof/>
                 <w:webHidden/>
               </w:rPr>
-              <w:t>2</w:t>
+              <w:t>4</w:t>
             </w:r>
             <w:r>
               <w:rPr>
@@ -1560,7 +1574,7 @@
                 <w:noProof/>
                 <w:webHidden/>
               </w:rPr>
-              <w:t>3</w:t>
+              <w:t>5</w:t>
             </w:r>
             <w:r>
               <w:rPr>
@@ -1629,7 +1643,7 @@
                 <w:noProof/>
                 <w:webHidden/>
               </w:rPr>
-              <w:t>5</w:t>
+              <w:t>8</w:t>
             </w:r>
             <w:r>
               <w:rPr>
@@ -1698,7 +1712,7 @@
                 <w:noProof/>
                 <w:webHidden/>
               </w:rPr>
-              <w:t>6</w:t>
+              <w:t>9</w:t>
             </w:r>
             <w:r>
               <w:rPr>
@@ -1767,7 +1781,7 @@
                 <w:noProof/>
                 <w:webHidden/>
               </w:rPr>
-              <w:t>6</w:t>
+              <w:t>10</w:t>
             </w:r>
             <w:r>
               <w:rPr>
@@ -1836,7 +1850,7 @@
                 <w:noProof/>
                 <w:webHidden/>
               </w:rPr>
-              <w:t>6</w:t>
+              <w:t>10</w:t>
             </w:r>
             <w:r>
               <w:rPr>
@@ -1905,7 +1919,7 @@
                 <w:noProof/>
                 <w:webHidden/>
               </w:rPr>
-              <w:t>7</w:t>
+              <w:t>10</w:t>
             </w:r>
             <w:r>
               <w:rPr>
@@ -1974,7 +1988,7 @@
                 <w:noProof/>
                 <w:webHidden/>
               </w:rPr>
-              <w:t>7</w:t>
+              <w:t>15</w:t>
             </w:r>
             <w:r>
               <w:rPr>
@@ -2043,7 +2057,7 @@
                 <w:noProof/>
                 <w:webHidden/>
               </w:rPr>
-              <w:t>7</w:t>
+              <w:t>16</w:t>
             </w:r>
             <w:r>
               <w:rPr>
@@ -2112,7 +2126,7 @@
                 <w:noProof/>
                 <w:webHidden/>
               </w:rPr>
-              <w:t>7</w:t>
+              <w:t>16</w:t>
             </w:r>
             <w:r>
               <w:rPr>
@@ -2181,7 +2195,7 @@
                 <w:noProof/>
                 <w:webHidden/>
               </w:rPr>
-              <w:t>8</w:t>
+              <w:t>19</w:t>
             </w:r>
             <w:r>
               <w:rPr>
@@ -2250,7 +2264,7 @@
                 <w:noProof/>
                 <w:webHidden/>
               </w:rPr>
-              <w:t>8</w:t>
+              <w:t>20</w:t>
             </w:r>
             <w:r>
               <w:rPr>
@@ -2319,7 +2333,7 @@
                 <w:noProof/>
                 <w:webHidden/>
               </w:rPr>
-              <w:t>8</w:t>
+              <w:t>20</w:t>
             </w:r>
             <w:r>
               <w:rPr>
@@ -2388,7 +2402,7 @@
                 <w:noProof/>
                 <w:webHidden/>
               </w:rPr>
-              <w:t>9</w:t>
+              <w:t>20</w:t>
             </w:r>
             <w:r>
               <w:rPr>
@@ -2457,7 +2471,7 @@
                 <w:noProof/>
                 <w:webHidden/>
               </w:rPr>
-              <w:t>9</w:t>
+              <w:t>20</w:t>
             </w:r>
             <w:r>
               <w:rPr>
@@ -2526,7 +2540,7 @@
                 <w:noProof/>
                 <w:webHidden/>
               </w:rPr>
-              <w:t>10</w:t>
+              <w:t>21</w:t>
             </w:r>
             <w:r>
               <w:rPr>
@@ -2881,6 +2895,20 @@
         </w:rPr>
         <w:t>The agent’s score is the number of time steps required to execute the second run, plus one thirtieth the number of actions taken during the first run. The maximum actions allowed for a completion of both runs is one thousand actions for both runs for a single environment.</w:t>
       </w:r>
+      <w:r>
+        <w:rPr>
+          <w:rFonts w:cs="Segoe UI"/>
+        </w:rPr>
+        <w:t xml:space="preserve"> </w:t>
+      </w:r>
+      <w:r>
+        <w:rPr>
+          <w:rFonts w:eastAsia="Times New Roman" w:cs="Segoe UI"/>
+          <w:color w:val="24292E"/>
+          <w:szCs w:val="24"/>
+        </w:rPr>
+        <w:t>This metric is the most appropriate metric of measurement due to the competition using this metric.</w:t>
+      </w:r>
     </w:p>
     <w:p>
       <w:pPr>
@@ -2906,7 +2934,13 @@
         <w:rPr>
           <w:rFonts w:cs="Segoe UI"/>
         </w:rPr>
-        <w:t xml:space="preserve"> + (1/13) * #actions</w:t>
+        <w:t xml:space="preserve"> + (1/30</w:t>
+      </w:r>
+      <w:r>
+        <w:rPr>
+          <w:rFonts w:cs="Segoe UI"/>
+        </w:rPr>
+        <w:t>) * #actions</w:t>
       </w:r>
       <w:r>
         <w:rPr>
@@ -3154,21 +3188,21 @@
         <w:rPr>
           <w:rFonts w:cs="Segoe UI"/>
         </w:rPr>
-        <w:t xml:space="preserve">{Left: Open, Bottom: Closed, </w:t>
+        <w:t xml:space="preserve">{Left: Open, Bottom: Closed, Right: Open, </w:t>
       </w:r>
       <w:proofErr w:type="gramStart"/>
       <w:r>
         <w:rPr>
           <w:rFonts w:cs="Segoe UI"/>
         </w:rPr>
-        <w:t>Right</w:t>
+        <w:t>Upward</w:t>
       </w:r>
       <w:proofErr w:type="gramEnd"/>
       <w:r>
         <w:rPr>
           <w:rFonts w:cs="Segoe UI"/>
         </w:rPr>
-        <w:t>: Open, Upward: Closed}</w:t>
+        <w:t>: Closed}</w:t>
       </w:r>
     </w:p>
     <w:p>
@@ -3326,16 +3360,7 @@
         <w:t>Extensive exploration</w:t>
       </w:r>
       <w:r>
-        <w:t xml:space="preserve"> is also done in this run of the agent exploring the environment, the maze. The number of actions taken by the agent is predetermined within the code and can be changed by changing a simple variable</w:t>
-      </w:r>
-      <w:r>
-        <w:t>.</w:t>
-      </w:r>
-      <w:r>
-        <w:t xml:space="preserve"> The agent then continues exploring until the follow requirements are met, the minimum amount of actions must be taken, and the goal must be visited.</w:t>
-      </w:r>
-      <w:r>
-        <w:t xml:space="preserve"> Below displays this behavior.</w:t>
+        <w:t xml:space="preserve"> is also done in this run of the agent exploring the environment, the maze. The number of actions taken by the agent is predetermined within the code and can be changed by changing a simple variable. The agent then continues exploring until the follow requirements are met, the minimum amount of actions must be taken, and the goal must be visited. Below displays this behavior.</w:t>
       </w:r>
     </w:p>
     <w:p/>
@@ -3422,31 +3447,271 @@
           <w:szCs w:val="24"/>
         </w:rPr>
         <w:lastRenderedPageBreak/>
-        <w:t xml:space="preserve">Once the conditions are met, the agent will then move into a training period, in which it develops a path planning model. Once the model is created, run 2 is started. During this run, the agent takes what it determined was the shortest path to the goal. The </w:t>
-      </w:r>
-      <w:r>
-        <w:rPr>
-          <w:rFonts w:eastAsia="Times New Roman" w:cs="Segoe UI"/>
-          <w:color w:val="24292E"/>
-          <w:szCs w:val="24"/>
-        </w:rPr>
-        <w:t xml:space="preserve">visualization </w:t>
-      </w:r>
-      <w:r>
-        <w:rPr>
-          <w:rFonts w:eastAsia="Times New Roman" w:cs="Segoe UI"/>
-          <w:color w:val="24292E"/>
-          <w:szCs w:val="24"/>
-        </w:rPr>
-        <w:t xml:space="preserve">below </w:t>
-      </w:r>
-      <w:r>
-        <w:rPr>
-          <w:rFonts w:eastAsia="Times New Roman" w:cs="Segoe UI"/>
-          <w:color w:val="24292E"/>
-          <w:szCs w:val="24"/>
-        </w:rPr>
-        <w:t xml:space="preserve">is the agent starting the second run of the maze, navigating the maze based on the training and machine learning the agent model performed during the first run and subsequent training epochs. </w:t>
+        <w:t>The action space created after exploration determines what action the agent will make for a given cell to reach the goal. The action space for the agent for a run with test_maze_01.txt is shown below.</w:t>
+      </w:r>
+    </w:p>
+    <w:p>
+      <w:pPr>
+        <w:spacing w:after="120" w:line="240" w:lineRule="auto"/>
+        <w:jc w:val="center"/>
+        <w:rPr>
+          <w:rFonts w:eastAsia="Times New Roman" w:cs="Segoe UI"/>
+          <w:color w:val="24292E"/>
+          <w:szCs w:val="24"/>
+        </w:rPr>
+      </w:pPr>
+      <w:r>
+        <w:rPr>
+          <w:rFonts w:eastAsia="Times New Roman" w:cs="Segoe UI"/>
+          <w:color w:val="24292E"/>
+          <w:szCs w:val="24"/>
+        </w:rPr>
+        <w:t>[[24, 23, 22, 15, 14, 13, 12, 11, 12, 13, 10, 11],</w:t>
+      </w:r>
+    </w:p>
+    <w:p>
+      <w:pPr>
+        <w:spacing w:after="120" w:line="240" w:lineRule="auto"/>
+        <w:jc w:val="center"/>
+        <w:rPr>
+          <w:rFonts w:eastAsia="Times New Roman" w:cs="Segoe UI"/>
+          <w:color w:val="24292E"/>
+          <w:szCs w:val="24"/>
+        </w:rPr>
+      </w:pPr>
+      <w:r>
+        <w:rPr>
+          <w:rFonts w:eastAsia="Times New Roman" w:cs="Segoe UI"/>
+          <w:color w:val="24292E"/>
+          <w:szCs w:val="24"/>
+        </w:rPr>
+        <w:t>[25, 22, 21, 16, 15, 14, 13, 10, 9, 8, 9, 10],</w:t>
+      </w:r>
+    </w:p>
+    <w:p>
+      <w:pPr>
+        <w:spacing w:after="120" w:line="240" w:lineRule="auto"/>
+        <w:jc w:val="center"/>
+        <w:rPr>
+          <w:rFonts w:eastAsia="Times New Roman" w:cs="Segoe UI"/>
+          <w:color w:val="24292E"/>
+          <w:szCs w:val="24"/>
+        </w:rPr>
+      </w:pPr>
+      <w:r>
+        <w:rPr>
+          <w:rFonts w:eastAsia="Times New Roman" w:cs="Segoe UI"/>
+          <w:color w:val="24292E"/>
+          <w:szCs w:val="24"/>
+        </w:rPr>
+        <w:t>[26, 23, 20, 17, 16, 13, 12, 11, 10, 7, 8, 9],</w:t>
+      </w:r>
+    </w:p>
+    <w:p>
+      <w:pPr>
+        <w:spacing w:after="120" w:line="240" w:lineRule="auto"/>
+        <w:jc w:val="center"/>
+        <w:rPr>
+          <w:rFonts w:eastAsia="Times New Roman" w:cs="Segoe UI"/>
+          <w:color w:val="24292E"/>
+          <w:szCs w:val="24"/>
+        </w:rPr>
+      </w:pPr>
+      <w:r>
+        <w:rPr>
+          <w:rFonts w:eastAsia="Times New Roman" w:cs="Segoe UI"/>
+          <w:color w:val="24292E"/>
+          <w:szCs w:val="24"/>
+        </w:rPr>
+        <w:t>[25, 24, 19, 18, 15, 14, 13, 12, 5, 6, 7, 8],</w:t>
+      </w:r>
+    </w:p>
+    <w:p>
+      <w:pPr>
+        <w:spacing w:after="120" w:line="240" w:lineRule="auto"/>
+        <w:jc w:val="center"/>
+        <w:rPr>
+          <w:rFonts w:eastAsia="Times New Roman" w:cs="Segoe UI"/>
+          <w:color w:val="24292E"/>
+          <w:szCs w:val="24"/>
+        </w:rPr>
+      </w:pPr>
+      <w:r>
+        <w:rPr>
+          <w:rFonts w:eastAsia="Times New Roman" w:cs="Segoe UI"/>
+          <w:color w:val="24292E"/>
+          <w:szCs w:val="24"/>
+        </w:rPr>
+        <w:t>[26, 25, 24, 23, 16, 15, 14, 3, 4, 7, 10, 11],</w:t>
+      </w:r>
+    </w:p>
+    <w:p>
+      <w:pPr>
+        <w:spacing w:after="120" w:line="240" w:lineRule="auto"/>
+        <w:jc w:val="center"/>
+        <w:rPr>
+          <w:rFonts w:eastAsia="Times New Roman" w:cs="Segoe UI"/>
+          <w:color w:val="24292E"/>
+          <w:szCs w:val="24"/>
+        </w:rPr>
+      </w:pPr>
+      <w:r>
+        <w:rPr>
+          <w:rFonts w:eastAsia="Times New Roman" w:cs="Segoe UI"/>
+          <w:color w:val="24292E"/>
+          <w:szCs w:val="24"/>
+        </w:rPr>
+        <w:t>[25, 24, 23, 22, 17, 1, 1, 2, 5, 6, 9, 12],</w:t>
+      </w:r>
+    </w:p>
+    <w:p>
+      <w:pPr>
+        <w:spacing w:after="120" w:line="240" w:lineRule="auto"/>
+        <w:jc w:val="center"/>
+        <w:rPr>
+          <w:rFonts w:eastAsia="Times New Roman" w:cs="Segoe UI"/>
+          <w:color w:val="24292E"/>
+          <w:szCs w:val="24"/>
+        </w:rPr>
+      </w:pPr>
+      <w:r>
+        <w:rPr>
+          <w:rFonts w:eastAsia="Times New Roman" w:cs="Segoe UI"/>
+          <w:color w:val="24292E"/>
+          <w:szCs w:val="24"/>
+        </w:rPr>
+        <w:t>[26, 25, 22, 21, 18, 1, 1, 3, 4, 7, 8, 11],</w:t>
+      </w:r>
+    </w:p>
+    <w:p>
+      <w:pPr>
+        <w:spacing w:after="120" w:line="240" w:lineRule="auto"/>
+        <w:jc w:val="center"/>
+        <w:rPr>
+          <w:rFonts w:eastAsia="Times New Roman" w:cs="Segoe UI"/>
+          <w:color w:val="24292E"/>
+          <w:szCs w:val="24"/>
+        </w:rPr>
+      </w:pPr>
+      <w:r>
+        <w:rPr>
+          <w:rFonts w:eastAsia="Times New Roman" w:cs="Segoe UI"/>
+          <w:color w:val="24292E"/>
+          <w:szCs w:val="24"/>
+        </w:rPr>
+        <w:t>[27, 24, 23, 20, 19, 20, 21, 6, 5, 6, 11, 10],</w:t>
+      </w:r>
+    </w:p>
+    <w:p>
+      <w:pPr>
+        <w:spacing w:after="120" w:line="240" w:lineRule="auto"/>
+        <w:jc w:val="center"/>
+        <w:rPr>
+          <w:rFonts w:eastAsia="Times New Roman" w:cs="Segoe UI"/>
+          <w:color w:val="24292E"/>
+          <w:szCs w:val="24"/>
+        </w:rPr>
+      </w:pPr>
+      <w:r>
+        <w:rPr>
+          <w:rFonts w:eastAsia="Times New Roman" w:cs="Segoe UI"/>
+          <w:color w:val="24292E"/>
+          <w:szCs w:val="24"/>
+        </w:rPr>
+        <w:t>[28, 25, 26, 27, 20, 21, 20, 19, 6, 7, 8, 9],</w:t>
+      </w:r>
+    </w:p>
+    <w:p>
+      <w:pPr>
+        <w:spacing w:after="120" w:line="240" w:lineRule="auto"/>
+        <w:jc w:val="center"/>
+        <w:rPr>
+          <w:rFonts w:eastAsia="Times New Roman" w:cs="Segoe UI"/>
+          <w:color w:val="24292E"/>
+          <w:szCs w:val="24"/>
+        </w:rPr>
+      </w:pPr>
+      <w:r>
+        <w:rPr>
+          <w:rFonts w:eastAsia="Times New Roman" w:cs="Segoe UI"/>
+          <w:color w:val="24292E"/>
+          <w:szCs w:val="24"/>
+        </w:rPr>
+        <w:t>[29, 30, 29, 28, 21, 20, 19, 18, 7, 16, 15, 10],</w:t>
+      </w:r>
+    </w:p>
+    <w:p>
+      <w:pPr>
+        <w:spacing w:after="120" w:line="240" w:lineRule="auto"/>
+        <w:jc w:val="center"/>
+        <w:rPr>
+          <w:rFonts w:eastAsia="Times New Roman" w:cs="Segoe UI"/>
+          <w:color w:val="24292E"/>
+          <w:szCs w:val="24"/>
+        </w:rPr>
+      </w:pPr>
+      <w:r>
+        <w:rPr>
+          <w:rFonts w:eastAsia="Times New Roman" w:cs="Segoe UI"/>
+          <w:color w:val="24292E"/>
+          <w:szCs w:val="24"/>
+        </w:rPr>
+        <w:t>[30, 27, 26, 27, 22, 21, 18, 17, 16, 15, 14, 11],</w:t>
+      </w:r>
+    </w:p>
+    <w:p>
+      <w:pPr>
+        <w:spacing w:after="120" w:line="240" w:lineRule="auto"/>
+        <w:jc w:val="center"/>
+        <w:rPr>
+          <w:rFonts w:eastAsia="Times New Roman" w:cs="Segoe UI"/>
+          <w:color w:val="24292E"/>
+          <w:szCs w:val="24"/>
+        </w:rPr>
+      </w:pPr>
+      <w:r>
+        <w:rPr>
+          <w:rFonts w:eastAsia="Times New Roman" w:cs="Segoe UI"/>
+          <w:color w:val="24292E"/>
+          <w:szCs w:val="24"/>
+        </w:rPr>
+        <w:t>[31, 26, 25, 24, 23, 20, 19, 16, 15, 14, 13, 12]]</w:t>
+      </w:r>
+    </w:p>
+    <w:p>
+      <w:pPr>
+        <w:rPr>
+          <w:rFonts w:eastAsia="Times New Roman" w:cs="Segoe UI"/>
+          <w:color w:val="24292E"/>
+          <w:szCs w:val="24"/>
+        </w:rPr>
+      </w:pPr>
+      <w:r>
+        <w:rPr>
+          <w:rFonts w:eastAsia="Times New Roman" w:cs="Segoe UI"/>
+          <w:color w:val="24292E"/>
+          <w:szCs w:val="24"/>
+        </w:rPr>
+        <w:br w:type="page"/>
+      </w:r>
+    </w:p>
+    <w:p>
+      <w:pPr>
+        <w:spacing w:after="240" w:line="240" w:lineRule="auto"/>
+        <w:rPr>
+          <w:rFonts w:eastAsia="Times New Roman" w:cs="Segoe UI"/>
+          <w:color w:val="24292E"/>
+          <w:szCs w:val="24"/>
+        </w:rPr>
+      </w:pPr>
+      <w:r>
+        <w:rPr>
+          <w:rFonts w:eastAsia="Times New Roman" w:cs="Segoe UI"/>
+          <w:color w:val="24292E"/>
+          <w:szCs w:val="24"/>
+        </w:rPr>
+        <w:lastRenderedPageBreak/>
+        <w:t xml:space="preserve">Once the conditions are met, the agent will then move into a training period, in which it develops a path planning model. Once the model is created, run 2 is started. During this run, the agent takes what it determined was the shortest path to the goal. The visualization below is the agent starting the second run of the maze, navigating the maze based on the training and machine learning the agent model performed during the first run and subsequent training epochs. </w:t>
       </w:r>
     </w:p>
     <w:p>
@@ -3746,6 +4011,12 @@
         </w:rPr>
         <w:t>The path planning algorithm will take in the recorded environment data and decide the optimal path for the agent</w:t>
       </w:r>
+      <w:r>
+        <w:rPr>
+          <w:rFonts w:cs="Segoe UI"/>
+        </w:rPr>
+        <w:t>. This is done with reinforcement learning simulations to create the action space mentioned above.</w:t>
+      </w:r>
     </w:p>
     <w:p>
       <w:pPr>
@@ -3838,92 +4109,98 @@
         <w:rPr>
           <w:rFonts w:cs="Segoe UI"/>
         </w:rPr>
-        <w:t xml:space="preserve">The Benchmark Model for the agent directly relates to how the evaluation metrics are done for scoring the agent’s path planning regarding steps taken within the environment. The agent is restricted to a total of one </w:t>
+        <w:t>The Benchmark Model for the agent directly relates to how the evaluation metrics are done for scoring the agent’s path planning regarding steps taken within the environment. The agent is restricted to a total of one thousand time steps total for both runs within the environment. One baseline model would be that of taking five hundred actions for each run, maximizing the allowed one thousand time steps. These actions could be random actions to create a true baseline model, which would be random guessing path planning. If the solution for the agent does better than this baseline model, it would be a successful model. The following score would result for the baseline model:</w:t>
+      </w:r>
+    </w:p>
+    <w:p>
+      <w:pPr>
+        <w:jc w:val="center"/>
+        <w:rPr>
+          <w:rFonts w:cs="Segoe UI"/>
+          <w:vertAlign w:val="subscript"/>
+        </w:rPr>
+      </w:pPr>
+      <w:r>
+        <w:rPr>
+          <w:rFonts w:cs="Segoe UI"/>
+        </w:rPr>
+        <w:t>Score = #actions</w:t>
+      </w:r>
+      <w:r>
+        <w:rPr>
+          <w:rFonts w:cs="Segoe UI"/>
+          <w:vertAlign w:val="subscript"/>
+        </w:rPr>
+        <w:t>2</w:t>
+      </w:r>
+      <w:r>
+        <w:rPr>
+          <w:rFonts w:cs="Segoe UI"/>
+        </w:rPr>
+        <w:t xml:space="preserve"> + (1/30</w:t>
+      </w:r>
+      <w:r>
+        <w:rPr>
+          <w:rFonts w:cs="Segoe UI"/>
+        </w:rPr>
+        <w:t>) * #actions</w:t>
+      </w:r>
+      <w:r>
+        <w:rPr>
+          <w:rFonts w:cs="Segoe UI"/>
+          <w:vertAlign w:val="subscript"/>
+        </w:rPr>
+        <w:t xml:space="preserve">1 </w:t>
+      </w:r>
+    </w:p>
+    <w:p>
+      <w:pPr>
+        <w:jc w:val="center"/>
+        <w:rPr>
+          <w:rFonts w:cs="Segoe UI"/>
+        </w:rPr>
+      </w:pPr>
+      <w:proofErr w:type="spellStart"/>
+      <w:r>
+        <w:rPr>
+          <w:rFonts w:cs="Segoe UI"/>
+        </w:rPr>
+        <w:t>Score</w:t>
+      </w:r>
+      <w:r>
+        <w:rPr>
+          <w:rFonts w:cs="Segoe UI"/>
+          <w:vertAlign w:val="subscript"/>
+        </w:rPr>
+        <w:t>Baseline</w:t>
+      </w:r>
+      <w:proofErr w:type="spellEnd"/>
+      <w:r>
+        <w:rPr>
+          <w:rFonts w:cs="Segoe UI"/>
+        </w:rPr>
+        <w:t xml:space="preserve"> </w:t>
       </w:r>
       <w:proofErr w:type="gramStart"/>
       <w:r>
         <w:rPr>
           <w:rFonts w:cs="Segoe UI"/>
         </w:rPr>
-        <w:t>thousand time</w:t>
+        <w:t xml:space="preserve">=  </w:t>
+      </w:r>
+      <w:proofErr w:type="spellStart"/>
+      <w:r>
+        <w:rPr>
+          <w:rFonts w:cs="Segoe UI"/>
+        </w:rPr>
+        <w:t>maze</w:t>
       </w:r>
       <w:proofErr w:type="gramEnd"/>
       <w:r>
         <w:rPr>
           <w:rFonts w:cs="Segoe UI"/>
         </w:rPr>
-        <w:t xml:space="preserve"> steps total for both runs within the environment. One baseline model would be that of taking five hundred actions for each run, maximizing the allowed one </w:t>
-      </w:r>
-      <w:proofErr w:type="gramStart"/>
-      <w:r>
-        <w:rPr>
-          <w:rFonts w:cs="Segoe UI"/>
-        </w:rPr>
-        <w:t>thousand time</w:t>
-      </w:r>
-      <w:proofErr w:type="gramEnd"/>
-      <w:r>
-        <w:rPr>
-          <w:rFonts w:cs="Segoe UI"/>
-        </w:rPr>
-        <w:t xml:space="preserve"> steps. These actions could be random actions to create a true baseline model, which would be random guessing path planning. If the solution for the agent does better than this baseline model, it would be a successful model. The following score would result for the baseline model:</w:t>
-      </w:r>
-    </w:p>
-    <w:p>
-      <w:pPr>
-        <w:jc w:val="center"/>
-        <w:rPr>
-          <w:rFonts w:cs="Segoe UI"/>
-          <w:vertAlign w:val="subscript"/>
-        </w:rPr>
-      </w:pPr>
-      <w:r>
-        <w:rPr>
-          <w:rFonts w:cs="Segoe UI"/>
-        </w:rPr>
-        <w:t>Score = #actions</w:t>
-      </w:r>
-      <w:r>
-        <w:rPr>
-          <w:rFonts w:cs="Segoe UI"/>
-          <w:vertAlign w:val="subscript"/>
-        </w:rPr>
-        <w:t>2</w:t>
-      </w:r>
-      <w:r>
-        <w:rPr>
-          <w:rFonts w:cs="Segoe UI"/>
-        </w:rPr>
-        <w:t xml:space="preserve"> + (1/13) * #actions</w:t>
-      </w:r>
-      <w:r>
-        <w:rPr>
-          <w:rFonts w:cs="Segoe UI"/>
-          <w:vertAlign w:val="subscript"/>
-        </w:rPr>
-        <w:t xml:space="preserve">1 </w:t>
-      </w:r>
-    </w:p>
-    <w:p>
-      <w:pPr>
-        <w:jc w:val="center"/>
-        <w:rPr>
-          <w:rFonts w:cs="Segoe UI"/>
-        </w:rPr>
-      </w:pPr>
-      <w:proofErr w:type="spellStart"/>
-      <w:r>
-        <w:rPr>
-          <w:rFonts w:cs="Segoe UI"/>
-        </w:rPr>
-        <w:t>Score</w:t>
-      </w:r>
-      <w:r>
-        <w:rPr>
-          <w:rFonts w:cs="Segoe UI"/>
-          <w:vertAlign w:val="subscript"/>
-        </w:rPr>
-        <w:t>Baseline</w:t>
+        <w:t>_dim</w:t>
       </w:r>
       <w:proofErr w:type="spellEnd"/>
       <w:r>
@@ -3932,39 +4209,17 @@
         </w:rPr>
         <w:t xml:space="preserve"> </w:t>
       </w:r>
-      <w:proofErr w:type="gramStart"/>
-      <w:r>
-        <w:rPr>
-          <w:rFonts w:cs="Segoe UI"/>
-        </w:rPr>
-        <w:t xml:space="preserve">=  </w:t>
-      </w:r>
-      <w:proofErr w:type="spellStart"/>
-      <w:r>
-        <w:rPr>
-          <w:rFonts w:cs="Segoe UI"/>
-        </w:rPr>
-        <w:t>maze</w:t>
-      </w:r>
-      <w:proofErr w:type="gramEnd"/>
-      <w:r>
-        <w:rPr>
-          <w:rFonts w:cs="Segoe UI"/>
-        </w:rPr>
-        <w:t>_dim</w:t>
-      </w:r>
-      <w:proofErr w:type="spellEnd"/>
-      <w:r>
-        <w:rPr>
-          <w:rFonts w:cs="Segoe UI"/>
-        </w:rPr>
-        <w:t xml:space="preserve"> </w:t>
-      </w:r>
-      <w:r>
-        <w:rPr>
-          <w:rFonts w:cs="Segoe UI"/>
-        </w:rPr>
-        <w:t xml:space="preserve">+ (1/13) * </w:t>
+      <w:r>
+        <w:rPr>
+          <w:rFonts w:cs="Segoe UI"/>
+        </w:rPr>
+        <w:t>+ (1/30</w:t>
+      </w:r>
+      <w:r>
+        <w:rPr>
+          <w:rFonts w:cs="Segoe UI"/>
+        </w:rPr>
+        <w:t xml:space="preserve">) * </w:t>
       </w:r>
       <w:r>
         <w:rPr>
@@ -4021,7 +4276,13 @@
         <w:rPr>
           <w:rFonts w:cs="Segoe UI"/>
         </w:rPr>
-        <w:t>+ 53.85</w:t>
+        <w:t xml:space="preserve">+ </w:t>
+      </w:r>
+      <w:r>
+        <w:rPr>
+          <w:rFonts w:cs="Segoe UI"/>
+        </w:rPr>
+        <w:t>23.33</w:t>
       </w:r>
     </w:p>
     <w:p>
@@ -4099,6 +4360,14 @@
           <w:szCs w:val="24"/>
         </w:rPr>
         <w:t>This project did not require data preprocessing, as part of the problem is the robot agent being exposed to the “data” environment for the first time, every time.</w:t>
+      </w:r>
+      <w:r>
+        <w:rPr>
+          <w:rFonts w:eastAsia="Times New Roman" w:cs="Segoe UI"/>
+          <w:color w:val="24292E"/>
+          <w:szCs w:val="24"/>
+        </w:rPr>
+        <w:t xml:space="preserve"> The input space for the agent consists of sensor data for a given cell. This sensor data is a list of integers, whose element values are 0 or 1, to inform the agent if there is a wall present to its left, front, and right respectively.</w:t>
       </w:r>
     </w:p>
     <w:p>
@@ -4265,25 +4534,7 @@
           <w:color w:val="24292E"/>
           <w:szCs w:val="24"/>
         </w:rPr>
-        <w:t xml:space="preserve">) Robot class function. These sensor values are given from </w:t>
-      </w:r>
-      <w:proofErr w:type="gramStart"/>
-      <w:r>
-        <w:rPr>
-          <w:rFonts w:eastAsia="Times New Roman" w:cs="Segoe UI"/>
-          <w:color w:val="24292E"/>
-          <w:szCs w:val="24"/>
-        </w:rPr>
-        <w:t>tester.py, and</w:t>
-      </w:r>
-      <w:proofErr w:type="gramEnd"/>
-      <w:r>
-        <w:rPr>
-          <w:rFonts w:eastAsia="Times New Roman" w:cs="Segoe UI"/>
-          <w:color w:val="24292E"/>
-          <w:szCs w:val="24"/>
-        </w:rPr>
-        <w:t xml:space="preserve"> consist of a list of integers which informs the agent of the left, forward, and right wall Booleans. These sensor values are recorded when the </w:t>
+        <w:t xml:space="preserve">) Robot class function. These sensor values are given from tester.py, and consist of a list of integers which informs the agent of the left, forward, and right wall Booleans. These sensor values are recorded when the </w:t>
       </w:r>
       <w:proofErr w:type="spellStart"/>
       <w:r>
@@ -4862,6 +5113,50 @@
           <w:szCs w:val="24"/>
         </w:rPr>
       </w:pPr>
+      <w:r>
+        <w:rPr>
+          <w:rFonts w:eastAsia="Times New Roman" w:cs="Segoe UI"/>
+          <w:color w:val="24292E"/>
+          <w:szCs w:val="24"/>
+        </w:rPr>
+        <w:t>During development there were minor bug complications concerning variable types. A process for displaying the agent during debugging was created for sanity checks while developing, this was done in the showrobot.py file.</w:t>
+      </w:r>
+      <w:r>
+        <w:rPr>
+          <w:rFonts w:eastAsia="Times New Roman" w:cs="Segoe UI"/>
+          <w:color w:val="24292E"/>
+          <w:szCs w:val="24"/>
+        </w:rPr>
+        <w:tab/>
+      </w:r>
+    </w:p>
+    <w:p>
+      <w:pPr>
+        <w:spacing w:after="240" w:line="240" w:lineRule="auto"/>
+        <w:rPr>
+          <w:rFonts w:eastAsia="Times New Roman" w:cs="Segoe UI"/>
+          <w:color w:val="24292E"/>
+          <w:szCs w:val="24"/>
+        </w:rPr>
+      </w:pPr>
+    </w:p>
+    <w:p>
+      <w:pPr>
+        <w:rPr>
+          <w:rFonts w:eastAsia="Times New Roman" w:cs="Segoe UI"/>
+          <w:b/>
+          <w:bCs/>
+          <w:sz w:val="27"/>
+          <w:szCs w:val="27"/>
+        </w:rPr>
+      </w:pPr>
+      <w:bookmarkStart w:id="18" w:name="_Toc525647868"/>
+      <w:r>
+        <w:rPr>
+          <w:rFonts w:cs="Segoe UI"/>
+        </w:rPr>
+        <w:br w:type="page"/>
+      </w:r>
     </w:p>
     <w:p>
       <w:pPr>
@@ -4870,11 +5165,11 @@
           <w:rFonts w:ascii="Segoe UI" w:hAnsi="Segoe UI" w:cs="Segoe UI"/>
         </w:rPr>
       </w:pPr>
-      <w:bookmarkStart w:id="18" w:name="_Toc525647868"/>
       <w:r>
         <w:rPr>
           <w:rFonts w:ascii="Segoe UI" w:hAnsi="Segoe UI" w:cs="Segoe UI"/>
         </w:rPr>
+        <w:lastRenderedPageBreak/>
         <w:t>Refinement</w:t>
       </w:r>
       <w:bookmarkEnd w:id="18"/>
@@ -4951,10 +5246,722 @@
         <w:t>) tuning parameters were refined during the development process. Possible further improvements on these parameters is discussed in the Improvement section of this report.</w:t>
       </w:r>
     </w:p>
+    <w:tbl>
+      <w:tblPr>
+        <w:tblStyle w:val="TableGrid"/>
+        <w:tblW w:w="0" w:type="auto"/>
+        <w:tblLook w:val="04A0" w:firstRow="1" w:lastRow="0" w:firstColumn="1" w:lastColumn="0" w:noHBand="0" w:noVBand="1"/>
+      </w:tblPr>
+      <w:tblGrid>
+        <w:gridCol w:w="2512"/>
+        <w:gridCol w:w="2068"/>
+        <w:gridCol w:w="2471"/>
+        <w:gridCol w:w="2299"/>
+      </w:tblGrid>
+      <w:tr>
+        <w:tc>
+          <w:tcPr>
+            <w:tcW w:w="2512" w:type="dxa"/>
+          </w:tcPr>
+          <w:p>
+            <w:pPr>
+              <w:spacing w:before="60" w:after="100" w:afterAutospacing="1"/>
+              <w:jc w:val="center"/>
+              <w:rPr>
+                <w:rFonts w:eastAsia="Times New Roman" w:cs="Segoe UI"/>
+                <w:color w:val="24292E"/>
+                <w:szCs w:val="24"/>
+              </w:rPr>
+            </w:pPr>
+            <w:r>
+              <w:rPr>
+                <w:rFonts w:eastAsia="Times New Roman" w:cs="Segoe UI"/>
+                <w:color w:val="24292E"/>
+                <w:szCs w:val="24"/>
+              </w:rPr>
+              <w:t>Maze</w:t>
+            </w:r>
+          </w:p>
+        </w:tc>
+        <w:tc>
+          <w:tcPr>
+            <w:tcW w:w="2068" w:type="dxa"/>
+          </w:tcPr>
+          <w:p>
+            <w:pPr>
+              <w:spacing w:before="60" w:after="100" w:afterAutospacing="1"/>
+              <w:jc w:val="center"/>
+              <w:rPr>
+                <w:rFonts w:eastAsia="Times New Roman" w:cs="Segoe UI"/>
+                <w:color w:val="24292E"/>
+                <w:szCs w:val="24"/>
+              </w:rPr>
+            </w:pPr>
+            <w:r>
+              <w:rPr>
+                <w:rFonts w:eastAsia="Times New Roman" w:cs="Segoe UI"/>
+                <w:color w:val="24292E"/>
+                <w:szCs w:val="24"/>
+              </w:rPr>
+              <w:t>Min Actions</w:t>
+            </w:r>
+          </w:p>
+        </w:tc>
+        <w:tc>
+          <w:tcPr>
+            <w:tcW w:w="2471" w:type="dxa"/>
+          </w:tcPr>
+          <w:p>
+            <w:pPr>
+              <w:spacing w:before="60" w:after="100" w:afterAutospacing="1"/>
+              <w:jc w:val="center"/>
+              <w:rPr>
+                <w:rFonts w:eastAsia="Times New Roman" w:cs="Segoe UI"/>
+                <w:color w:val="24292E"/>
+                <w:szCs w:val="24"/>
+              </w:rPr>
+            </w:pPr>
+            <w:r>
+              <w:rPr>
+                <w:rFonts w:eastAsia="Times New Roman" w:cs="Segoe UI"/>
+                <w:color w:val="24292E"/>
+                <w:szCs w:val="24"/>
+              </w:rPr>
+              <w:t>Minimum Base</w:t>
+            </w:r>
+          </w:p>
+        </w:tc>
+        <w:tc>
+          <w:tcPr>
+            <w:tcW w:w="2299" w:type="dxa"/>
+          </w:tcPr>
+          <w:p>
+            <w:pPr>
+              <w:spacing w:before="60" w:after="100" w:afterAutospacing="1"/>
+              <w:jc w:val="center"/>
+              <w:rPr>
+                <w:rFonts w:eastAsia="Times New Roman" w:cs="Segoe UI"/>
+                <w:color w:val="24292E"/>
+                <w:szCs w:val="24"/>
+              </w:rPr>
+            </w:pPr>
+            <w:r>
+              <w:rPr>
+                <w:rFonts w:eastAsia="Times New Roman" w:cs="Segoe UI"/>
+                <w:color w:val="24292E"/>
+                <w:szCs w:val="24"/>
+              </w:rPr>
+              <w:t>Agent Results</w:t>
+            </w:r>
+          </w:p>
+        </w:tc>
+      </w:tr>
+      <w:tr>
+        <w:tc>
+          <w:tcPr>
+            <w:tcW w:w="2512" w:type="dxa"/>
+          </w:tcPr>
+          <w:p>
+            <w:pPr>
+              <w:spacing w:before="60" w:after="100" w:afterAutospacing="1"/>
+              <w:jc w:val="center"/>
+              <w:rPr>
+                <w:rFonts w:eastAsia="Times New Roman" w:cs="Segoe UI"/>
+                <w:color w:val="24292E"/>
+                <w:szCs w:val="24"/>
+              </w:rPr>
+            </w:pPr>
+            <w:r>
+              <w:rPr>
+                <w:rFonts w:eastAsia="Times New Roman" w:cs="Segoe UI"/>
+                <w:color w:val="24292E"/>
+                <w:szCs w:val="24"/>
+              </w:rPr>
+              <w:t>test_maze_01.txt</w:t>
+            </w:r>
+          </w:p>
+        </w:tc>
+        <w:tc>
+          <w:tcPr>
+            <w:tcW w:w="2068" w:type="dxa"/>
+          </w:tcPr>
+          <w:p>
+            <w:pPr>
+              <w:spacing w:before="60" w:after="100" w:afterAutospacing="1"/>
+              <w:jc w:val="center"/>
+              <w:rPr>
+                <w:rFonts w:eastAsia="Times New Roman" w:cs="Segoe UI"/>
+                <w:color w:val="24292E"/>
+                <w:szCs w:val="24"/>
+              </w:rPr>
+            </w:pPr>
+            <w:r>
+              <w:rPr>
+                <w:rFonts w:eastAsia="Times New Roman" w:cs="Segoe UI"/>
+                <w:color w:val="24292E"/>
+                <w:szCs w:val="24"/>
+              </w:rPr>
+              <w:t>500</w:t>
+            </w:r>
+          </w:p>
+        </w:tc>
+        <w:tc>
+          <w:tcPr>
+            <w:tcW w:w="2471" w:type="dxa"/>
+          </w:tcPr>
+          <w:p>
+            <w:pPr>
+              <w:spacing w:before="60" w:after="100" w:afterAutospacing="1"/>
+              <w:jc w:val="center"/>
+              <w:rPr>
+                <w:rFonts w:eastAsia="Times New Roman" w:cs="Segoe UI"/>
+                <w:color w:val="24292E"/>
+                <w:szCs w:val="24"/>
+              </w:rPr>
+            </w:pPr>
+            <w:r>
+              <w:rPr>
+                <w:rFonts w:eastAsia="Times New Roman" w:cs="Segoe UI"/>
+                <w:color w:val="24292E"/>
+                <w:szCs w:val="24"/>
+              </w:rPr>
+              <w:t>26.67</w:t>
+            </w:r>
+          </w:p>
+        </w:tc>
+        <w:tc>
+          <w:tcPr>
+            <w:tcW w:w="2299" w:type="dxa"/>
+          </w:tcPr>
+          <w:p>
+            <w:pPr>
+              <w:spacing w:before="60" w:after="100" w:afterAutospacing="1"/>
+              <w:jc w:val="center"/>
+              <w:rPr>
+                <w:rFonts w:eastAsia="Times New Roman" w:cs="Segoe UI"/>
+                <w:color w:val="24292E"/>
+                <w:szCs w:val="24"/>
+              </w:rPr>
+            </w:pPr>
+            <w:r>
+              <w:rPr>
+                <w:rFonts w:eastAsia="Times New Roman" w:cs="Segoe UI"/>
+                <w:color w:val="24292E"/>
+                <w:szCs w:val="24"/>
+              </w:rPr>
+              <w:t>33.7</w:t>
+            </w:r>
+          </w:p>
+        </w:tc>
+      </w:tr>
+      <w:tr>
+        <w:tc>
+          <w:tcPr>
+            <w:tcW w:w="2512" w:type="dxa"/>
+          </w:tcPr>
+          <w:p>
+            <w:pPr>
+              <w:spacing w:before="60" w:after="100" w:afterAutospacing="1"/>
+              <w:jc w:val="center"/>
+              <w:rPr>
+                <w:rFonts w:eastAsia="Times New Roman" w:cs="Segoe UI"/>
+                <w:color w:val="24292E"/>
+                <w:szCs w:val="24"/>
+              </w:rPr>
+            </w:pPr>
+            <w:r>
+              <w:rPr>
+                <w:rFonts w:eastAsia="Times New Roman" w:cs="Segoe UI"/>
+                <w:color w:val="24292E"/>
+                <w:szCs w:val="24"/>
+              </w:rPr>
+              <w:t>test_maze_02.txt</w:t>
+            </w:r>
+          </w:p>
+        </w:tc>
+        <w:tc>
+          <w:tcPr>
+            <w:tcW w:w="2068" w:type="dxa"/>
+          </w:tcPr>
+          <w:p>
+            <w:pPr>
+              <w:spacing w:before="60" w:after="100" w:afterAutospacing="1"/>
+              <w:jc w:val="center"/>
+              <w:rPr>
+                <w:rFonts w:eastAsia="Times New Roman" w:cs="Segoe UI"/>
+                <w:color w:val="24292E"/>
+                <w:szCs w:val="24"/>
+              </w:rPr>
+            </w:pPr>
+            <w:r>
+              <w:rPr>
+                <w:rFonts w:eastAsia="Times New Roman" w:cs="Segoe UI"/>
+                <w:color w:val="24292E"/>
+                <w:szCs w:val="24"/>
+              </w:rPr>
+              <w:t>500</w:t>
+            </w:r>
+          </w:p>
+        </w:tc>
+        <w:tc>
+          <w:tcPr>
+            <w:tcW w:w="2471" w:type="dxa"/>
+          </w:tcPr>
+          <w:p>
+            <w:pPr>
+              <w:spacing w:before="60" w:after="100" w:afterAutospacing="1"/>
+              <w:jc w:val="center"/>
+              <w:rPr>
+                <w:rFonts w:eastAsia="Times New Roman" w:cs="Segoe UI"/>
+                <w:color w:val="24292E"/>
+                <w:szCs w:val="24"/>
+              </w:rPr>
+            </w:pPr>
+            <w:r>
+              <w:rPr>
+                <w:rFonts w:eastAsia="Times New Roman" w:cs="Segoe UI"/>
+                <w:color w:val="24292E"/>
+                <w:szCs w:val="24"/>
+              </w:rPr>
+              <w:t>27.67</w:t>
+            </w:r>
+          </w:p>
+        </w:tc>
+        <w:tc>
+          <w:tcPr>
+            <w:tcW w:w="2299" w:type="dxa"/>
+          </w:tcPr>
+          <w:p>
+            <w:pPr>
+              <w:spacing w:before="60" w:after="100" w:afterAutospacing="1"/>
+              <w:jc w:val="center"/>
+              <w:rPr>
+                <w:rFonts w:eastAsia="Times New Roman" w:cs="Segoe UI"/>
+                <w:color w:val="24292E"/>
+                <w:szCs w:val="24"/>
+              </w:rPr>
+            </w:pPr>
+            <w:r>
+              <w:rPr>
+                <w:rFonts w:eastAsia="Times New Roman" w:cs="Segoe UI"/>
+                <w:color w:val="24292E"/>
+                <w:szCs w:val="24"/>
+              </w:rPr>
+              <w:t>42.7</w:t>
+            </w:r>
+          </w:p>
+        </w:tc>
+      </w:tr>
+      <w:tr>
+        <w:tc>
+          <w:tcPr>
+            <w:tcW w:w="2512" w:type="dxa"/>
+          </w:tcPr>
+          <w:p>
+            <w:pPr>
+              <w:spacing w:before="60" w:after="100" w:afterAutospacing="1"/>
+              <w:jc w:val="center"/>
+              <w:rPr>
+                <w:rFonts w:eastAsia="Times New Roman" w:cs="Segoe UI"/>
+                <w:color w:val="24292E"/>
+                <w:szCs w:val="24"/>
+              </w:rPr>
+            </w:pPr>
+            <w:r>
+              <w:rPr>
+                <w:rFonts w:eastAsia="Times New Roman" w:cs="Segoe UI"/>
+                <w:color w:val="24292E"/>
+                <w:szCs w:val="24"/>
+              </w:rPr>
+              <w:t>test_maze_03.txt</w:t>
+            </w:r>
+          </w:p>
+        </w:tc>
+        <w:tc>
+          <w:tcPr>
+            <w:tcW w:w="2068" w:type="dxa"/>
+          </w:tcPr>
+          <w:p>
+            <w:pPr>
+              <w:spacing w:before="60" w:after="100" w:afterAutospacing="1"/>
+              <w:jc w:val="center"/>
+              <w:rPr>
+                <w:rFonts w:eastAsia="Times New Roman" w:cs="Segoe UI"/>
+                <w:color w:val="24292E"/>
+                <w:szCs w:val="24"/>
+              </w:rPr>
+            </w:pPr>
+            <w:r>
+              <w:rPr>
+                <w:rFonts w:eastAsia="Times New Roman" w:cs="Segoe UI"/>
+                <w:color w:val="24292E"/>
+                <w:szCs w:val="24"/>
+              </w:rPr>
+              <w:t>500</w:t>
+            </w:r>
+          </w:p>
+        </w:tc>
+        <w:tc>
+          <w:tcPr>
+            <w:tcW w:w="2471" w:type="dxa"/>
+          </w:tcPr>
+          <w:p>
+            <w:pPr>
+              <w:spacing w:before="60" w:after="100" w:afterAutospacing="1"/>
+              <w:jc w:val="center"/>
+              <w:rPr>
+                <w:rFonts w:eastAsia="Times New Roman" w:cs="Segoe UI"/>
+                <w:color w:val="24292E"/>
+                <w:szCs w:val="24"/>
+              </w:rPr>
+            </w:pPr>
+            <w:r>
+              <w:rPr>
+                <w:rFonts w:eastAsia="Times New Roman" w:cs="Segoe UI"/>
+                <w:color w:val="24292E"/>
+                <w:szCs w:val="24"/>
+              </w:rPr>
+              <w:t>28.67</w:t>
+            </w:r>
+          </w:p>
+        </w:tc>
+        <w:tc>
+          <w:tcPr>
+            <w:tcW w:w="2299" w:type="dxa"/>
+          </w:tcPr>
+          <w:p>
+            <w:pPr>
+              <w:spacing w:before="60" w:after="100" w:afterAutospacing="1"/>
+              <w:jc w:val="center"/>
+              <w:rPr>
+                <w:rFonts w:eastAsia="Times New Roman" w:cs="Segoe UI"/>
+                <w:color w:val="24292E"/>
+                <w:szCs w:val="24"/>
+              </w:rPr>
+            </w:pPr>
+            <w:r>
+              <w:rPr>
+                <w:rFonts w:eastAsia="Times New Roman" w:cs="Segoe UI"/>
+                <w:color w:val="24292E"/>
+                <w:szCs w:val="24"/>
+              </w:rPr>
+              <w:t>46.7</w:t>
+            </w:r>
+          </w:p>
+        </w:tc>
+      </w:tr>
+      <w:tr>
+        <w:tc>
+          <w:tcPr>
+            <w:tcW w:w="2512" w:type="dxa"/>
+          </w:tcPr>
+          <w:p>
+            <w:pPr>
+              <w:spacing w:before="60" w:after="100" w:afterAutospacing="1"/>
+              <w:jc w:val="center"/>
+              <w:rPr>
+                <w:rFonts w:eastAsia="Times New Roman" w:cs="Segoe UI"/>
+                <w:color w:val="24292E"/>
+                <w:szCs w:val="24"/>
+              </w:rPr>
+            </w:pPr>
+            <w:r>
+              <w:rPr>
+                <w:rFonts w:eastAsia="Times New Roman" w:cs="Segoe UI"/>
+                <w:color w:val="24292E"/>
+                <w:szCs w:val="24"/>
+              </w:rPr>
+              <w:t>test_maze_01.txt</w:t>
+            </w:r>
+          </w:p>
+        </w:tc>
+        <w:tc>
+          <w:tcPr>
+            <w:tcW w:w="2068" w:type="dxa"/>
+          </w:tcPr>
+          <w:p>
+            <w:pPr>
+              <w:spacing w:before="60" w:after="100" w:afterAutospacing="1"/>
+              <w:jc w:val="center"/>
+              <w:rPr>
+                <w:rFonts w:eastAsia="Times New Roman" w:cs="Segoe UI"/>
+                <w:color w:val="24292E"/>
+                <w:szCs w:val="24"/>
+              </w:rPr>
+            </w:pPr>
+            <w:r>
+              <w:rPr>
+                <w:rFonts w:eastAsia="Times New Roman" w:cs="Segoe UI"/>
+                <w:color w:val="24292E"/>
+                <w:szCs w:val="24"/>
+              </w:rPr>
+              <w:t>700</w:t>
+            </w:r>
+          </w:p>
+        </w:tc>
+        <w:tc>
+          <w:tcPr>
+            <w:tcW w:w="2471" w:type="dxa"/>
+          </w:tcPr>
+          <w:p>
+            <w:pPr>
+              <w:spacing w:before="60" w:after="100" w:afterAutospacing="1"/>
+              <w:jc w:val="center"/>
+              <w:rPr>
+                <w:rFonts w:eastAsia="Times New Roman" w:cs="Segoe UI"/>
+                <w:color w:val="24292E"/>
+                <w:szCs w:val="24"/>
+              </w:rPr>
+            </w:pPr>
+            <w:r>
+              <w:rPr>
+                <w:rFonts w:eastAsia="Times New Roman" w:cs="Segoe UI"/>
+                <w:color w:val="24292E"/>
+                <w:szCs w:val="24"/>
+              </w:rPr>
+              <w:t>33.33</w:t>
+            </w:r>
+          </w:p>
+        </w:tc>
+        <w:tc>
+          <w:tcPr>
+            <w:tcW w:w="2299" w:type="dxa"/>
+          </w:tcPr>
+          <w:p>
+            <w:pPr>
+              <w:spacing w:before="60" w:after="100" w:afterAutospacing="1"/>
+              <w:jc w:val="center"/>
+              <w:rPr>
+                <w:rFonts w:eastAsia="Times New Roman" w:cs="Segoe UI"/>
+                <w:color w:val="24292E"/>
+                <w:szCs w:val="24"/>
+              </w:rPr>
+            </w:pPr>
+            <w:r>
+              <w:rPr>
+                <w:rFonts w:eastAsia="Times New Roman" w:cs="Segoe UI"/>
+                <w:color w:val="24292E"/>
+                <w:szCs w:val="24"/>
+              </w:rPr>
+              <w:t>33.6</w:t>
+            </w:r>
+          </w:p>
+        </w:tc>
+      </w:tr>
+      <w:tr>
+        <w:tc>
+          <w:tcPr>
+            <w:tcW w:w="2512" w:type="dxa"/>
+          </w:tcPr>
+          <w:p>
+            <w:pPr>
+              <w:spacing w:before="60" w:after="100" w:afterAutospacing="1"/>
+              <w:jc w:val="center"/>
+              <w:rPr>
+                <w:rFonts w:eastAsia="Times New Roman" w:cs="Segoe UI"/>
+                <w:color w:val="24292E"/>
+                <w:szCs w:val="24"/>
+              </w:rPr>
+            </w:pPr>
+            <w:r>
+              <w:rPr>
+                <w:rFonts w:eastAsia="Times New Roman" w:cs="Segoe UI"/>
+                <w:color w:val="24292E"/>
+                <w:szCs w:val="24"/>
+              </w:rPr>
+              <w:t>test_maze_02.txt</w:t>
+            </w:r>
+          </w:p>
+        </w:tc>
+        <w:tc>
+          <w:tcPr>
+            <w:tcW w:w="2068" w:type="dxa"/>
+          </w:tcPr>
+          <w:p>
+            <w:pPr>
+              <w:spacing w:before="60" w:after="100" w:afterAutospacing="1"/>
+              <w:jc w:val="center"/>
+              <w:rPr>
+                <w:rFonts w:eastAsia="Times New Roman" w:cs="Segoe UI"/>
+                <w:color w:val="24292E"/>
+                <w:szCs w:val="24"/>
+              </w:rPr>
+            </w:pPr>
+            <w:r>
+              <w:rPr>
+                <w:rFonts w:eastAsia="Times New Roman" w:cs="Segoe UI"/>
+                <w:color w:val="24292E"/>
+                <w:szCs w:val="24"/>
+              </w:rPr>
+              <w:t>700</w:t>
+            </w:r>
+          </w:p>
+        </w:tc>
+        <w:tc>
+          <w:tcPr>
+            <w:tcW w:w="2471" w:type="dxa"/>
+          </w:tcPr>
+          <w:p>
+            <w:pPr>
+              <w:spacing w:before="60" w:after="100" w:afterAutospacing="1"/>
+              <w:jc w:val="center"/>
+              <w:rPr>
+                <w:rFonts w:eastAsia="Times New Roman" w:cs="Segoe UI"/>
+                <w:color w:val="24292E"/>
+                <w:szCs w:val="24"/>
+              </w:rPr>
+            </w:pPr>
+            <w:r>
+              <w:rPr>
+                <w:rFonts w:eastAsia="Times New Roman" w:cs="Segoe UI"/>
+                <w:color w:val="24292E"/>
+                <w:szCs w:val="24"/>
+              </w:rPr>
+              <w:t>34.33</w:t>
+            </w:r>
+          </w:p>
+        </w:tc>
+        <w:tc>
+          <w:tcPr>
+            <w:tcW w:w="2299" w:type="dxa"/>
+          </w:tcPr>
+          <w:p>
+            <w:pPr>
+              <w:spacing w:before="60" w:after="100" w:afterAutospacing="1"/>
+              <w:jc w:val="center"/>
+              <w:rPr>
+                <w:rFonts w:eastAsia="Times New Roman" w:cs="Segoe UI"/>
+                <w:color w:val="24292E"/>
+                <w:szCs w:val="24"/>
+              </w:rPr>
+            </w:pPr>
+            <w:r>
+              <w:rPr>
+                <w:rFonts w:eastAsia="Times New Roman" w:cs="Segoe UI"/>
+                <w:color w:val="24292E"/>
+                <w:szCs w:val="24"/>
+              </w:rPr>
+              <w:t>49.37</w:t>
+            </w:r>
+          </w:p>
+        </w:tc>
+      </w:tr>
+      <w:tr>
+        <w:tc>
+          <w:tcPr>
+            <w:tcW w:w="2512" w:type="dxa"/>
+          </w:tcPr>
+          <w:p>
+            <w:pPr>
+              <w:spacing w:before="60" w:after="100" w:afterAutospacing="1"/>
+              <w:jc w:val="center"/>
+              <w:rPr>
+                <w:rFonts w:eastAsia="Times New Roman" w:cs="Segoe UI"/>
+                <w:color w:val="24292E"/>
+                <w:szCs w:val="24"/>
+              </w:rPr>
+            </w:pPr>
+            <w:r>
+              <w:rPr>
+                <w:rFonts w:eastAsia="Times New Roman" w:cs="Segoe UI"/>
+                <w:color w:val="24292E"/>
+                <w:szCs w:val="24"/>
+              </w:rPr>
+              <w:t>test_maze_03.txt</w:t>
+            </w:r>
+          </w:p>
+        </w:tc>
+        <w:tc>
+          <w:tcPr>
+            <w:tcW w:w="2068" w:type="dxa"/>
+          </w:tcPr>
+          <w:p>
+            <w:pPr>
+              <w:spacing w:before="60" w:after="100" w:afterAutospacing="1"/>
+              <w:jc w:val="center"/>
+              <w:rPr>
+                <w:rFonts w:eastAsia="Times New Roman" w:cs="Segoe UI"/>
+                <w:color w:val="24292E"/>
+                <w:szCs w:val="24"/>
+              </w:rPr>
+            </w:pPr>
+            <w:r>
+              <w:rPr>
+                <w:rFonts w:eastAsia="Times New Roman" w:cs="Segoe UI"/>
+                <w:color w:val="24292E"/>
+                <w:szCs w:val="24"/>
+              </w:rPr>
+              <w:t>700</w:t>
+            </w:r>
+          </w:p>
+        </w:tc>
+        <w:tc>
+          <w:tcPr>
+            <w:tcW w:w="2471" w:type="dxa"/>
+          </w:tcPr>
+          <w:p>
+            <w:pPr>
+              <w:spacing w:before="60" w:after="100" w:afterAutospacing="1"/>
+              <w:jc w:val="center"/>
+              <w:rPr>
+                <w:rFonts w:eastAsia="Times New Roman" w:cs="Segoe UI"/>
+                <w:color w:val="24292E"/>
+                <w:szCs w:val="24"/>
+              </w:rPr>
+            </w:pPr>
+            <w:r>
+              <w:rPr>
+                <w:rFonts w:eastAsia="Times New Roman" w:cs="Segoe UI"/>
+                <w:color w:val="24292E"/>
+                <w:szCs w:val="24"/>
+              </w:rPr>
+              <w:t>35.33</w:t>
+            </w:r>
+          </w:p>
+        </w:tc>
+        <w:tc>
+          <w:tcPr>
+            <w:tcW w:w="2299" w:type="dxa"/>
+          </w:tcPr>
+          <w:p>
+            <w:pPr>
+              <w:spacing w:before="60" w:after="100" w:afterAutospacing="1"/>
+              <w:jc w:val="center"/>
+              <w:rPr>
+                <w:rFonts w:eastAsia="Times New Roman" w:cs="Segoe UI"/>
+                <w:color w:val="24292E"/>
+                <w:szCs w:val="24"/>
+              </w:rPr>
+            </w:pPr>
+            <w:r>
+              <w:rPr>
+                <w:rFonts w:eastAsia="Times New Roman" w:cs="Segoe UI"/>
+                <w:color w:val="24292E"/>
+                <w:szCs w:val="24"/>
+              </w:rPr>
+              <w:t>50.37</w:t>
+            </w:r>
+          </w:p>
+        </w:tc>
+      </w:tr>
+    </w:tbl>
     <w:p>
       <w:pPr>
         <w:spacing w:before="60" w:after="100" w:afterAutospacing="1" w:line="240" w:lineRule="auto"/>
-        <w:ind w:left="720"/>
+        <w:rPr>
+          <w:rStyle w:val="BookTitle"/>
+        </w:rPr>
+      </w:pPr>
+      <w:r>
+        <w:rPr>
+          <w:rStyle w:val="BookTitle"/>
+        </w:rPr>
+        <w:t>*It is import to note, that the agent does not always complete the exploration to find the goal with the min steps set to 500.</w:t>
+      </w:r>
+    </w:p>
+    <w:p>
+      <w:pPr>
+        <w:spacing w:before="60" w:after="100" w:afterAutospacing="1" w:line="240" w:lineRule="auto"/>
         <w:rPr>
           <w:rFonts w:eastAsia="Times New Roman" w:cs="Segoe UI"/>
           <w:color w:val="24292E"/>
@@ -5045,28 +6052,8 @@
           <w:color w:val="24292E"/>
           <w:szCs w:val="24"/>
         </w:rPr>
-        <w:t xml:space="preserve"> value of 700, if the agent explores </w:t>
-      </w:r>
-      <w:proofErr w:type="gramStart"/>
-      <w:r>
-        <w:rPr>
-          <w:rFonts w:eastAsia="Times New Roman" w:cs="Segoe UI"/>
-          <w:color w:val="24292E"/>
-          <w:szCs w:val="24"/>
-        </w:rPr>
-        <w:t>all of</w:t>
-      </w:r>
-      <w:proofErr w:type="gramEnd"/>
-      <w:r>
-        <w:rPr>
-          <w:rFonts w:eastAsia="Times New Roman" w:cs="Segoe UI"/>
-          <w:color w:val="24292E"/>
-          <w:szCs w:val="24"/>
-        </w:rPr>
-        <w:t xml:space="preserve"> the unique cells within the environment before this condition is met, the agent begins the testing run. Otherwise, the agent will make a minimum of 700 actions during exploration.</w:t>
-      </w:r>
-      <w:bookmarkStart w:id="21" w:name="_GoBack"/>
-      <w:bookmarkEnd w:id="21"/>
+        <w:t xml:space="preserve"> value of 700, if the agent explores all of the unique cells within the environment before this condition is met, the agent begins the testing run. Otherwise, the agent will make a minimum of 700 actions during exploration.</w:t>
+      </w:r>
     </w:p>
     <w:p>
       <w:pPr>
@@ -5242,7 +6229,7 @@
           <w:szCs w:val="27"/>
         </w:rPr>
       </w:pPr>
-      <w:bookmarkStart w:id="22" w:name="_Toc525647871"/>
+      <w:bookmarkStart w:id="21" w:name="_Toc525647871"/>
       <w:r>
         <w:rPr>
           <w:rFonts w:cs="Segoe UI"/>
@@ -5264,7 +6251,7 @@
         <w:lastRenderedPageBreak/>
         <w:t>Justification</w:t>
       </w:r>
-      <w:bookmarkEnd w:id="22"/>
+      <w:bookmarkEnd w:id="21"/>
     </w:p>
     <w:p>
       <w:pPr>
@@ -5290,6 +6277,14 @@
           <w:szCs w:val="24"/>
         </w:rPr>
         <w:t xml:space="preserve"> This does not apply to the 10x10 due to the agent visiting every unique cell during the exploration run. </w:t>
+      </w:r>
+      <w:r>
+        <w:rPr>
+          <w:rFonts w:eastAsia="Times New Roman" w:cs="Segoe UI"/>
+          <w:color w:val="24292E"/>
+          <w:szCs w:val="24"/>
+        </w:rPr>
+        <w:t>This metric is the most appropriate metric of measurement due to the competition using this metric.</w:t>
       </w:r>
     </w:p>
     <w:tbl>
@@ -5299,14 +6294,15 @@
         <w:tblLook w:val="04A0" w:firstRow="1" w:lastRow="0" w:firstColumn="1" w:lastColumn="0" w:noHBand="0" w:noVBand="1"/>
       </w:tblPr>
       <w:tblGrid>
-        <w:gridCol w:w="2882"/>
-        <w:gridCol w:w="3288"/>
-        <w:gridCol w:w="3180"/>
+        <w:gridCol w:w="2512"/>
+        <w:gridCol w:w="2068"/>
+        <w:gridCol w:w="2471"/>
+        <w:gridCol w:w="2299"/>
       </w:tblGrid>
       <w:tr>
         <w:tc>
           <w:tcPr>
-            <w:tcW w:w="2882" w:type="dxa"/>
+            <w:tcW w:w="2512" w:type="dxa"/>
           </w:tcPr>
           <w:p>
             <w:pPr>
@@ -5318,6 +6314,7 @@
                 <w:szCs w:val="24"/>
               </w:rPr>
             </w:pPr>
+            <w:bookmarkStart w:id="22" w:name="_GoBack"/>
             <w:r>
               <w:rPr>
                 <w:rFonts w:eastAsia="Times New Roman" w:cs="Segoe UI"/>
@@ -5330,7 +6327,7 @@
         </w:tc>
         <w:tc>
           <w:tcPr>
-            <w:tcW w:w="3288" w:type="dxa"/>
+            <w:tcW w:w="2068" w:type="dxa"/>
           </w:tcPr>
           <w:p>
             <w:pPr>
@@ -5348,13 +6345,37 @@
                 <w:color w:val="24292E"/>
                 <w:szCs w:val="24"/>
               </w:rPr>
-              <w:t>Minimum Base</w:t>
+              <w:t>Min Actions</w:t>
             </w:r>
           </w:p>
         </w:tc>
         <w:tc>
           <w:tcPr>
-            <w:tcW w:w="3180" w:type="dxa"/>
+            <w:tcW w:w="2471" w:type="dxa"/>
+          </w:tcPr>
+          <w:p>
+            <w:pPr>
+              <w:spacing w:before="60" w:after="100" w:afterAutospacing="1"/>
+              <w:jc w:val="center"/>
+              <w:rPr>
+                <w:rFonts w:eastAsia="Times New Roman" w:cs="Segoe UI"/>
+                <w:color w:val="24292E"/>
+                <w:szCs w:val="24"/>
+              </w:rPr>
+            </w:pPr>
+            <w:r>
+              <w:rPr>
+                <w:rFonts w:eastAsia="Times New Roman" w:cs="Segoe UI"/>
+                <w:color w:val="24292E"/>
+                <w:szCs w:val="24"/>
+              </w:rPr>
+              <w:t>Minimum Base</w:t>
+            </w:r>
+          </w:p>
+        </w:tc>
+        <w:tc>
+          <w:tcPr>
+            <w:tcW w:w="2299" w:type="dxa"/>
           </w:tcPr>
           <w:p>
             <w:pPr>
@@ -5380,7 +6401,7 @@
       <w:tr>
         <w:tc>
           <w:tcPr>
-            <w:tcW w:w="2882" w:type="dxa"/>
+            <w:tcW w:w="2512" w:type="dxa"/>
           </w:tcPr>
           <w:p>
             <w:pPr>
@@ -5404,7 +6425,7 @@
         </w:tc>
         <w:tc>
           <w:tcPr>
-            <w:tcW w:w="3288" w:type="dxa"/>
+            <w:tcW w:w="2068" w:type="dxa"/>
           </w:tcPr>
           <w:p>
             <w:pPr>
@@ -5422,13 +6443,37 @@
                 <w:color w:val="24292E"/>
                 <w:szCs w:val="24"/>
               </w:rPr>
-              <w:t>63.85</w:t>
+              <w:t>700</w:t>
             </w:r>
           </w:p>
         </w:tc>
         <w:tc>
           <w:tcPr>
-            <w:tcW w:w="3180" w:type="dxa"/>
+            <w:tcW w:w="2471" w:type="dxa"/>
+          </w:tcPr>
+          <w:p>
+            <w:pPr>
+              <w:spacing w:before="60" w:after="100" w:afterAutospacing="1"/>
+              <w:jc w:val="center"/>
+              <w:rPr>
+                <w:rFonts w:eastAsia="Times New Roman" w:cs="Segoe UI"/>
+                <w:color w:val="24292E"/>
+                <w:szCs w:val="24"/>
+              </w:rPr>
+            </w:pPr>
+            <w:r>
+              <w:rPr>
+                <w:rFonts w:eastAsia="Times New Roman" w:cs="Segoe UI"/>
+                <w:color w:val="24292E"/>
+                <w:szCs w:val="24"/>
+              </w:rPr>
+              <w:t>33.33</w:t>
+            </w:r>
+          </w:p>
+        </w:tc>
+        <w:tc>
+          <w:tcPr>
+            <w:tcW w:w="2299" w:type="dxa"/>
           </w:tcPr>
           <w:p>
             <w:pPr>
@@ -5454,7 +6499,7 @@
       <w:tr>
         <w:tc>
           <w:tcPr>
-            <w:tcW w:w="2882" w:type="dxa"/>
+            <w:tcW w:w="2512" w:type="dxa"/>
           </w:tcPr>
           <w:p>
             <w:pPr>
@@ -5472,29 +6517,13 @@
                 <w:color w:val="24292E"/>
                 <w:szCs w:val="24"/>
               </w:rPr>
-              <w:t>test_m</w:t>
-            </w:r>
-            <w:r>
-              <w:rPr>
-                <w:rFonts w:eastAsia="Times New Roman" w:cs="Segoe UI"/>
-                <w:color w:val="24292E"/>
-                <w:szCs w:val="24"/>
-              </w:rPr>
-              <w:t>aze_02</w:t>
-            </w:r>
-            <w:r>
-              <w:rPr>
-                <w:rFonts w:eastAsia="Times New Roman" w:cs="Segoe UI"/>
-                <w:color w:val="24292E"/>
-                <w:szCs w:val="24"/>
-              </w:rPr>
-              <w:t>.txt</w:t>
+              <w:t>test_maze_02.txt</w:t>
             </w:r>
           </w:p>
         </w:tc>
         <w:tc>
           <w:tcPr>
-            <w:tcW w:w="3288" w:type="dxa"/>
+            <w:tcW w:w="2068" w:type="dxa"/>
           </w:tcPr>
           <w:p>
             <w:pPr>
@@ -5512,13 +6541,37 @@
                 <w:color w:val="24292E"/>
                 <w:szCs w:val="24"/>
               </w:rPr>
-              <w:t>64.85</w:t>
+              <w:t>700</w:t>
             </w:r>
           </w:p>
         </w:tc>
         <w:tc>
           <w:tcPr>
-            <w:tcW w:w="3180" w:type="dxa"/>
+            <w:tcW w:w="2471" w:type="dxa"/>
+          </w:tcPr>
+          <w:p>
+            <w:pPr>
+              <w:spacing w:before="60" w:after="100" w:afterAutospacing="1"/>
+              <w:jc w:val="center"/>
+              <w:rPr>
+                <w:rFonts w:eastAsia="Times New Roman" w:cs="Segoe UI"/>
+                <w:color w:val="24292E"/>
+                <w:szCs w:val="24"/>
+              </w:rPr>
+            </w:pPr>
+            <w:r>
+              <w:rPr>
+                <w:rFonts w:eastAsia="Times New Roman" w:cs="Segoe UI"/>
+                <w:color w:val="24292E"/>
+                <w:szCs w:val="24"/>
+              </w:rPr>
+              <w:t>34.33</w:t>
+            </w:r>
+          </w:p>
+        </w:tc>
+        <w:tc>
+          <w:tcPr>
+            <w:tcW w:w="2299" w:type="dxa"/>
           </w:tcPr>
           <w:p>
             <w:pPr>
@@ -5544,7 +6597,7 @@
       <w:tr>
         <w:tc>
           <w:tcPr>
-            <w:tcW w:w="2882" w:type="dxa"/>
+            <w:tcW w:w="2512" w:type="dxa"/>
           </w:tcPr>
           <w:p>
             <w:pPr>
@@ -5562,29 +6615,13 @@
                 <w:color w:val="24292E"/>
                 <w:szCs w:val="24"/>
               </w:rPr>
-              <w:t>test_m</w:t>
-            </w:r>
-            <w:r>
-              <w:rPr>
-                <w:rFonts w:eastAsia="Times New Roman" w:cs="Segoe UI"/>
-                <w:color w:val="24292E"/>
-                <w:szCs w:val="24"/>
-              </w:rPr>
-              <w:t>aze_03</w:t>
-            </w:r>
-            <w:r>
-              <w:rPr>
-                <w:rFonts w:eastAsia="Times New Roman" w:cs="Segoe UI"/>
-                <w:color w:val="24292E"/>
-                <w:szCs w:val="24"/>
-              </w:rPr>
-              <w:t>.txt</w:t>
+              <w:t>test_maze_03.txt</w:t>
             </w:r>
           </w:p>
         </w:tc>
         <w:tc>
           <w:tcPr>
-            <w:tcW w:w="3288" w:type="dxa"/>
+            <w:tcW w:w="2068" w:type="dxa"/>
           </w:tcPr>
           <w:p>
             <w:pPr>
@@ -5602,13 +6639,13 @@
                 <w:color w:val="24292E"/>
                 <w:szCs w:val="24"/>
               </w:rPr>
-              <w:t>65.85</w:t>
+              <w:t>700</w:t>
             </w:r>
           </w:p>
         </w:tc>
         <w:tc>
           <w:tcPr>
-            <w:tcW w:w="3180" w:type="dxa"/>
+            <w:tcW w:w="2471" w:type="dxa"/>
           </w:tcPr>
           <w:p>
             <w:pPr>
@@ -5626,22 +6663,37 @@
                 <w:color w:val="24292E"/>
                 <w:szCs w:val="24"/>
               </w:rPr>
+              <w:t>35.33</w:t>
+            </w:r>
+          </w:p>
+        </w:tc>
+        <w:tc>
+          <w:tcPr>
+            <w:tcW w:w="2299" w:type="dxa"/>
+          </w:tcPr>
+          <w:p>
+            <w:pPr>
+              <w:spacing w:before="60" w:after="100" w:afterAutospacing="1"/>
+              <w:jc w:val="center"/>
+              <w:rPr>
+                <w:rFonts w:eastAsia="Times New Roman" w:cs="Segoe UI"/>
+                <w:color w:val="24292E"/>
+                <w:szCs w:val="24"/>
+              </w:rPr>
+            </w:pPr>
+            <w:r>
+              <w:rPr>
+                <w:rFonts w:eastAsia="Times New Roman" w:cs="Segoe UI"/>
+                <w:color w:val="24292E"/>
+                <w:szCs w:val="24"/>
+              </w:rPr>
               <w:t>50.37</w:t>
             </w:r>
           </w:p>
         </w:tc>
       </w:tr>
+      <w:bookmarkEnd w:id="22"/>
     </w:tbl>
-    <w:p>
-      <w:pPr>
-        <w:spacing w:before="60" w:after="100" w:afterAutospacing="1" w:line="240" w:lineRule="auto"/>
-        <w:rPr>
-          <w:rFonts w:eastAsia="Times New Roman" w:cs="Segoe UI"/>
-          <w:color w:val="24292E"/>
-          <w:szCs w:val="24"/>
-        </w:rPr>
-      </w:pPr>
-    </w:p>
     <w:p>
       <w:pPr>
         <w:spacing w:before="60" w:after="100" w:afterAutospacing="1" w:line="240" w:lineRule="auto"/>
@@ -6188,7 +7240,7 @@
 </file>
 
 <file path=word/numbering.xml><?xml version="1.0" encoding="utf-8"?>
-<w:numbering xmlns:wpc="http://schemas.microsoft.com/office/word/2010/wordprocessingCanvas" xmlns:cx="http://schemas.microsoft.com/office/drawing/2014/chartex" xmlns:cx1="http://schemas.microsoft.com/office/drawing/2015/9/8/chartex" xmlns:cx2="http://schemas.microsoft.com/office/drawing/2015/10/21/chartex" xmlns:cx3="http://schemas.microsoft.com/office/drawing/2016/5/9/chartex" xmlns:cx4="http://schemas.microsoft.com/office/drawing/2016/5/10/chartex" xmlns:cx5="http://schemas.microsoft.com/office/drawing/2016/5/11/chartex" xmlns:cx6="http://schemas.microsoft.com/office/drawing/2016/5/12/chartex" xmlns:cx7="http://schemas.microsoft.com/office/drawing/2016/5/13/chartex" xmlns:cx8="http://schemas.microsoft.com/office/drawing/2016/5/14/chartex" xmlns:mc="http://schemas.openxmlformats.org/markup-compatibility/2006" xmlns:aink="http://schemas.microsoft.com/office/drawing/2016/ink" xmlns:am3d="http://schemas.microsoft.com/office/drawing/2017/model3d" xmlns:o="urn:schemas-microsoft-com:office:office" xmlns:r="http://schemas.openxmlformats.org/officeDocument/2006/relationships" xmlns:m="http://schemas.openxmlformats.org/officeDocument/2006/math" xmlns:v="urn:schemas-microsoft-com:vml" xmlns:wp14="http://schemas.microsoft.com/office/word/2010/wordprocessingDrawing" xmlns:wp="http://schemas.openxmlformats.org/drawingml/2006/wordprocessingDrawing" xmlns:w10="urn:schemas-microsoft-com:office:word" xmlns:w="http://schemas.openxmlformats.org/wordprocessingml/2006/main" xmlns:w14="http://schemas.microsoft.com/office/word/2010/wordml" xmlns:w15="http://schemas.microsoft.com/office/word/2012/wordml" xmlns:w16cid="http://schemas.microsoft.com/office/word/2016/wordml/cid" xmlns:w16se="http://schemas.microsoft.com/office/word/2015/wordml/symex" xmlns:wpg="http://schemas.microsoft.com/office/word/2010/wordprocessingGroup" xmlns:wpi="http://schemas.microsoft.com/office/word/2010/wordprocessingInk" xmlns:wne="http://schemas.microsoft.com/office/word/2006/wordml" xmlns:wps="http://schemas.microsoft.com/office/word/2010/wordprocessingShape" mc:Ignorable="w14 w15 w16se w16cid wp14">
+<w:numbering xmlns:wpc="http://schemas.microsoft.com/office/word/2010/wordprocessingCanvas" xmlns:cx="http://schemas.microsoft.com/office/drawing/2014/chartex" xmlns:mc="http://schemas.openxmlformats.org/markup-compatibility/2006" xmlns:o="urn:schemas-microsoft-com:office:office" xmlns:r="http://schemas.openxmlformats.org/officeDocument/2006/relationships" xmlns:m="http://schemas.openxmlformats.org/officeDocument/2006/math" xmlns:v="urn:schemas-microsoft-com:vml" xmlns:wp14="http://schemas.microsoft.com/office/word/2010/wordprocessingDrawing" xmlns:wp="http://schemas.openxmlformats.org/drawingml/2006/wordprocessingDrawing" xmlns:w10="urn:schemas-microsoft-com:office:word" xmlns:w="http://schemas.openxmlformats.org/wordprocessingml/2006/main" xmlns:w14="http://schemas.microsoft.com/office/word/2010/wordml" xmlns:w15="http://schemas.microsoft.com/office/word/2012/wordml" xmlns:w16se="http://schemas.microsoft.com/office/word/2015/wordml/symex" xmlns:wpg="http://schemas.microsoft.com/office/word/2010/wordprocessingGroup" xmlns:wpi="http://schemas.microsoft.com/office/word/2010/wordprocessingInk" xmlns:wne="http://schemas.microsoft.com/office/word/2006/wordml" xmlns:wps="http://schemas.microsoft.com/office/word/2010/wordprocessingShape" mc:Ignorable="w14 w15 w16se wp14">
   <w:abstractNum w:abstractNumId="0" w15:restartNumberingAfterBreak="0">
     <w:nsid w:val="025B1BD6"/>
     <w:multiLevelType w:val="hybridMultilevel"/>
@@ -6303,6 +7355,119 @@
     </w:lvl>
   </w:abstractNum>
   <w:abstractNum w:abstractNumId="1" w15:restartNumberingAfterBreak="0">
+    <w:nsid w:val="058B56B2"/>
+    <w:multiLevelType w:val="hybridMultilevel"/>
+    <w:tmpl w:val="F8C8BAC0"/>
+    <w:lvl w:ilvl="0" w:tplc="5CF2124A">
+      <w:start w:val="50"/>
+      <w:numFmt w:val="bullet"/>
+      <w:lvlText w:val=""/>
+      <w:lvlJc w:val="left"/>
+      <w:pPr>
+        <w:ind w:left="720" w:hanging="360"/>
+      </w:pPr>
+      <w:rPr>
+        <w:rFonts w:ascii="Symbol" w:eastAsia="Times New Roman" w:hAnsi="Symbol" w:cs="Segoe UI" w:hint="default"/>
+      </w:rPr>
+    </w:lvl>
+    <w:lvl w:ilvl="1" w:tplc="04090003" w:tentative="1">
+      <w:start w:val="1"/>
+      <w:numFmt w:val="bullet"/>
+      <w:lvlText w:val="o"/>
+      <w:lvlJc w:val="left"/>
+      <w:pPr>
+        <w:ind w:left="1440" w:hanging="360"/>
+      </w:pPr>
+      <w:rPr>
+        <w:rFonts w:ascii="Courier New" w:hAnsi="Courier New" w:cs="Courier New" w:hint="default"/>
+      </w:rPr>
+    </w:lvl>
+    <w:lvl w:ilvl="2" w:tplc="04090005" w:tentative="1">
+      <w:start w:val="1"/>
+      <w:numFmt w:val="bullet"/>
+      <w:lvlText w:val=""/>
+      <w:lvlJc w:val="left"/>
+      <w:pPr>
+        <w:ind w:left="2160" w:hanging="360"/>
+      </w:pPr>
+      <w:rPr>
+        <w:rFonts w:ascii="Wingdings" w:hAnsi="Wingdings" w:hint="default"/>
+      </w:rPr>
+    </w:lvl>
+    <w:lvl w:ilvl="3" w:tplc="04090001" w:tentative="1">
+      <w:start w:val="1"/>
+      <w:numFmt w:val="bullet"/>
+      <w:lvlText w:val=""/>
+      <w:lvlJc w:val="left"/>
+      <w:pPr>
+        <w:ind w:left="2880" w:hanging="360"/>
+      </w:pPr>
+      <w:rPr>
+        <w:rFonts w:ascii="Symbol" w:hAnsi="Symbol" w:hint="default"/>
+      </w:rPr>
+    </w:lvl>
+    <w:lvl w:ilvl="4" w:tplc="04090003" w:tentative="1">
+      <w:start w:val="1"/>
+      <w:numFmt w:val="bullet"/>
+      <w:lvlText w:val="o"/>
+      <w:lvlJc w:val="left"/>
+      <w:pPr>
+        <w:ind w:left="3600" w:hanging="360"/>
+      </w:pPr>
+      <w:rPr>
+        <w:rFonts w:ascii="Courier New" w:hAnsi="Courier New" w:cs="Courier New" w:hint="default"/>
+      </w:rPr>
+    </w:lvl>
+    <w:lvl w:ilvl="5" w:tplc="04090005" w:tentative="1">
+      <w:start w:val="1"/>
+      <w:numFmt w:val="bullet"/>
+      <w:lvlText w:val=""/>
+      <w:lvlJc w:val="left"/>
+      <w:pPr>
+        <w:ind w:left="4320" w:hanging="360"/>
+      </w:pPr>
+      <w:rPr>
+        <w:rFonts w:ascii="Wingdings" w:hAnsi="Wingdings" w:hint="default"/>
+      </w:rPr>
+    </w:lvl>
+    <w:lvl w:ilvl="6" w:tplc="04090001" w:tentative="1">
+      <w:start w:val="1"/>
+      <w:numFmt w:val="bullet"/>
+      <w:lvlText w:val=""/>
+      <w:lvlJc w:val="left"/>
+      <w:pPr>
+        <w:ind w:left="5040" w:hanging="360"/>
+      </w:pPr>
+      <w:rPr>
+        <w:rFonts w:ascii="Symbol" w:hAnsi="Symbol" w:hint="default"/>
+      </w:rPr>
+    </w:lvl>
+    <w:lvl w:ilvl="7" w:tplc="04090003" w:tentative="1">
+      <w:start w:val="1"/>
+      <w:numFmt w:val="bullet"/>
+      <w:lvlText w:val="o"/>
+      <w:lvlJc w:val="left"/>
+      <w:pPr>
+        <w:ind w:left="5760" w:hanging="360"/>
+      </w:pPr>
+      <w:rPr>
+        <w:rFonts w:ascii="Courier New" w:hAnsi="Courier New" w:cs="Courier New" w:hint="default"/>
+      </w:rPr>
+    </w:lvl>
+    <w:lvl w:ilvl="8" w:tplc="04090005" w:tentative="1">
+      <w:start w:val="1"/>
+      <w:numFmt w:val="bullet"/>
+      <w:lvlText w:val=""/>
+      <w:lvlJc w:val="left"/>
+      <w:pPr>
+        <w:ind w:left="6480" w:hanging="360"/>
+      </w:pPr>
+      <w:rPr>
+        <w:rFonts w:ascii="Wingdings" w:hAnsi="Wingdings" w:hint="default"/>
+      </w:rPr>
+    </w:lvl>
+  </w:abstractNum>
+  <w:abstractNum w:abstractNumId="2" w15:restartNumberingAfterBreak="0">
     <w:nsid w:val="09BC1FF2"/>
     <w:multiLevelType w:val="multilevel"/>
     <w:tmpl w:val="5A422F32"/>
@@ -6451,7 +7616,7 @@
       </w:rPr>
     </w:lvl>
   </w:abstractNum>
-  <w:abstractNum w:abstractNumId="2" w15:restartNumberingAfterBreak="0">
+  <w:abstractNum w:abstractNumId="3" w15:restartNumberingAfterBreak="0">
     <w:nsid w:val="100369B6"/>
     <w:multiLevelType w:val="multilevel"/>
     <w:tmpl w:val="81C4BB08"/>
@@ -6600,7 +7765,7 @@
       </w:rPr>
     </w:lvl>
   </w:abstractNum>
-  <w:abstractNum w:abstractNumId="3" w15:restartNumberingAfterBreak="0">
+  <w:abstractNum w:abstractNumId="4" w15:restartNumberingAfterBreak="0">
     <w:nsid w:val="15A057F9"/>
     <w:multiLevelType w:val="multilevel"/>
     <w:tmpl w:val="5BD8DF40"/>
@@ -6749,7 +7914,7 @@
       </w:rPr>
     </w:lvl>
   </w:abstractNum>
-  <w:abstractNum w:abstractNumId="4" w15:restartNumberingAfterBreak="0">
+  <w:abstractNum w:abstractNumId="5" w15:restartNumberingAfterBreak="0">
     <w:nsid w:val="22C6370B"/>
     <w:multiLevelType w:val="multilevel"/>
     <w:tmpl w:val="D5525B2E"/>
@@ -6898,7 +8063,7 @@
       </w:rPr>
     </w:lvl>
   </w:abstractNum>
-  <w:abstractNum w:abstractNumId="5" w15:restartNumberingAfterBreak="0">
+  <w:abstractNum w:abstractNumId="6" w15:restartNumberingAfterBreak="0">
     <w:nsid w:val="273978D8"/>
     <w:multiLevelType w:val="multilevel"/>
     <w:tmpl w:val="91CA5EC2"/>
@@ -7047,7 +8212,7 @@
       </w:rPr>
     </w:lvl>
   </w:abstractNum>
-  <w:abstractNum w:abstractNumId="6" w15:restartNumberingAfterBreak="0">
+  <w:abstractNum w:abstractNumId="7" w15:restartNumberingAfterBreak="0">
     <w:nsid w:val="2F2C5FFA"/>
     <w:multiLevelType w:val="multilevel"/>
     <w:tmpl w:val="AE50CC8E"/>
@@ -7196,7 +8361,7 @@
       </w:rPr>
     </w:lvl>
   </w:abstractNum>
-  <w:abstractNum w:abstractNumId="7" w15:restartNumberingAfterBreak="0">
+  <w:abstractNum w:abstractNumId="8" w15:restartNumberingAfterBreak="0">
     <w:nsid w:val="2F3C4078"/>
     <w:multiLevelType w:val="multilevel"/>
     <w:tmpl w:val="E5464A1C"/>
@@ -7345,7 +8510,7 @@
       </w:rPr>
     </w:lvl>
   </w:abstractNum>
-  <w:abstractNum w:abstractNumId="8" w15:restartNumberingAfterBreak="0">
+  <w:abstractNum w:abstractNumId="9" w15:restartNumberingAfterBreak="0">
     <w:nsid w:val="3DD42B58"/>
     <w:multiLevelType w:val="hybridMultilevel"/>
     <w:tmpl w:val="14DC9BE4"/>
@@ -7458,7 +8623,7 @@
       </w:rPr>
     </w:lvl>
   </w:abstractNum>
-  <w:abstractNum w:abstractNumId="9" w15:restartNumberingAfterBreak="0">
+  <w:abstractNum w:abstractNumId="10" w15:restartNumberingAfterBreak="0">
     <w:nsid w:val="418A0D3D"/>
     <w:multiLevelType w:val="multilevel"/>
     <w:tmpl w:val="242024F6"/>
@@ -7607,7 +8772,7 @@
       </w:rPr>
     </w:lvl>
   </w:abstractNum>
-  <w:abstractNum w:abstractNumId="10" w15:restartNumberingAfterBreak="0">
+  <w:abstractNum w:abstractNumId="11" w15:restartNumberingAfterBreak="0">
     <w:nsid w:val="4A5B3EB3"/>
     <w:multiLevelType w:val="multilevel"/>
     <w:tmpl w:val="1E1A284A"/>
@@ -7756,7 +8921,7 @@
       </w:rPr>
     </w:lvl>
   </w:abstractNum>
-  <w:abstractNum w:abstractNumId="11" w15:restartNumberingAfterBreak="0">
+  <w:abstractNum w:abstractNumId="12" w15:restartNumberingAfterBreak="0">
     <w:nsid w:val="53F0788E"/>
     <w:multiLevelType w:val="multilevel"/>
     <w:tmpl w:val="4E92AC1E"/>
@@ -7905,7 +9070,7 @@
       </w:rPr>
     </w:lvl>
   </w:abstractNum>
-  <w:abstractNum w:abstractNumId="12" w15:restartNumberingAfterBreak="0">
+  <w:abstractNum w:abstractNumId="13" w15:restartNumberingAfterBreak="0">
     <w:nsid w:val="5FD81B28"/>
     <w:multiLevelType w:val="multilevel"/>
     <w:tmpl w:val="23B681D2"/>
@@ -8054,7 +9219,7 @@
       </w:rPr>
     </w:lvl>
   </w:abstractNum>
-  <w:abstractNum w:abstractNumId="13" w15:restartNumberingAfterBreak="0">
+  <w:abstractNum w:abstractNumId="14" w15:restartNumberingAfterBreak="0">
     <w:nsid w:val="666B5482"/>
     <w:multiLevelType w:val="multilevel"/>
     <w:tmpl w:val="82BA80E8"/>
@@ -8203,7 +9368,7 @@
       </w:rPr>
     </w:lvl>
   </w:abstractNum>
-  <w:abstractNum w:abstractNumId="14" w15:restartNumberingAfterBreak="0">
+  <w:abstractNum w:abstractNumId="15" w15:restartNumberingAfterBreak="0">
     <w:nsid w:val="6E3E1AE1"/>
     <w:multiLevelType w:val="hybridMultilevel"/>
     <w:tmpl w:val="A3962E60"/>
@@ -8289,7 +9454,7 @@
       </w:pPr>
     </w:lvl>
   </w:abstractNum>
-  <w:abstractNum w:abstractNumId="15" w15:restartNumberingAfterBreak="0">
+  <w:abstractNum w:abstractNumId="16" w15:restartNumberingAfterBreak="0">
     <w:nsid w:val="73D61E3E"/>
     <w:multiLevelType w:val="multilevel"/>
     <w:tmpl w:val="B3B25958"/>
@@ -8438,7 +9603,7 @@
       </w:rPr>
     </w:lvl>
   </w:abstractNum>
-  <w:abstractNum w:abstractNumId="16" w15:restartNumberingAfterBreak="0">
+  <w:abstractNum w:abstractNumId="17" w15:restartNumberingAfterBreak="0">
     <w:nsid w:val="761F48B9"/>
     <w:multiLevelType w:val="multilevel"/>
     <w:tmpl w:val="5FF0FF50"/>
@@ -8587,7 +9752,7 @@
       </w:rPr>
     </w:lvl>
   </w:abstractNum>
-  <w:abstractNum w:abstractNumId="17" w15:restartNumberingAfterBreak="0">
+  <w:abstractNum w:abstractNumId="18" w15:restartNumberingAfterBreak="0">
     <w:nsid w:val="7B2A3F8F"/>
     <w:multiLevelType w:val="multilevel"/>
     <w:tmpl w:val="33607B70"/>
@@ -8737,64 +9902,67 @@
     </w:lvl>
   </w:abstractNum>
   <w:num w:numId="1">
+    <w:abstractNumId w:val="5"/>
+  </w:num>
+  <w:num w:numId="2">
+    <w:abstractNumId w:val="7"/>
+  </w:num>
+  <w:num w:numId="3">
+    <w:abstractNumId w:val="2"/>
+  </w:num>
+  <w:num w:numId="4">
+    <w:abstractNumId w:val="18"/>
+  </w:num>
+  <w:num w:numId="5">
+    <w:abstractNumId w:val="17"/>
+  </w:num>
+  <w:num w:numId="6">
     <w:abstractNumId w:val="4"/>
   </w:num>
-  <w:num w:numId="2">
+  <w:num w:numId="7">
+    <w:abstractNumId w:val="8"/>
+  </w:num>
+  <w:num w:numId="8">
+    <w:abstractNumId w:val="11"/>
+  </w:num>
+  <w:num w:numId="9">
+    <w:abstractNumId w:val="16"/>
+  </w:num>
+  <w:num w:numId="10">
+    <w:abstractNumId w:val="3"/>
+  </w:num>
+  <w:num w:numId="11">
+    <w:abstractNumId w:val="12"/>
+  </w:num>
+  <w:num w:numId="12">
+    <w:abstractNumId w:val="10"/>
+  </w:num>
+  <w:num w:numId="13">
     <w:abstractNumId w:val="6"/>
   </w:num>
-  <w:num w:numId="3">
-    <w:abstractNumId w:val="1"/>
-  </w:num>
-  <w:num w:numId="4">
-    <w:abstractNumId w:val="17"/>
-  </w:num>
-  <w:num w:numId="5">
-    <w:abstractNumId w:val="16"/>
-  </w:num>
-  <w:num w:numId="6">
-    <w:abstractNumId w:val="3"/>
-  </w:num>
-  <w:num w:numId="7">
-    <w:abstractNumId w:val="7"/>
-  </w:num>
-  <w:num w:numId="8">
-    <w:abstractNumId w:val="10"/>
-  </w:num>
-  <w:num w:numId="9">
-    <w:abstractNumId w:val="15"/>
-  </w:num>
-  <w:num w:numId="10">
-    <w:abstractNumId w:val="2"/>
-  </w:num>
-  <w:num w:numId="11">
-    <w:abstractNumId w:val="11"/>
-  </w:num>
-  <w:num w:numId="12">
-    <w:abstractNumId w:val="9"/>
-  </w:num>
-  <w:num w:numId="13">
-    <w:abstractNumId w:val="5"/>
-  </w:num>
   <w:num w:numId="14">
-    <w:abstractNumId w:val="12"/>
+    <w:abstractNumId w:val="13"/>
   </w:num>
   <w:num w:numId="15">
-    <w:abstractNumId w:val="13"/>
+    <w:abstractNumId w:val="14"/>
   </w:num>
   <w:num w:numId="16">
-    <w:abstractNumId w:val="14"/>
+    <w:abstractNumId w:val="15"/>
   </w:num>
   <w:num w:numId="17">
     <w:abstractNumId w:val="0"/>
   </w:num>
   <w:num w:numId="18">
-    <w:abstractNumId w:val="8"/>
+    <w:abstractNumId w:val="9"/>
+  </w:num>
+  <w:num w:numId="19">
+    <w:abstractNumId w:val="1"/>
   </w:num>
 </w:numbering>
 </file>
 
 <file path=word/styles.xml><?xml version="1.0" encoding="utf-8"?>
-<w:styles xmlns:mc="http://schemas.openxmlformats.org/markup-compatibility/2006" xmlns:r="http://schemas.openxmlformats.org/officeDocument/2006/relationships" xmlns:w="http://schemas.openxmlformats.org/wordprocessingml/2006/main" xmlns:w14="http://schemas.microsoft.com/office/word/2010/wordml" xmlns:w15="http://schemas.microsoft.com/office/word/2012/wordml" xmlns:w16cid="http://schemas.microsoft.com/office/word/2016/wordml/cid" xmlns:w16se="http://schemas.microsoft.com/office/word/2015/wordml/symex" mc:Ignorable="w14 w15 w16se w16cid">
+<w:styles xmlns:mc="http://schemas.openxmlformats.org/markup-compatibility/2006" xmlns:r="http://schemas.openxmlformats.org/officeDocument/2006/relationships" xmlns:w="http://schemas.openxmlformats.org/wordprocessingml/2006/main" xmlns:w14="http://schemas.microsoft.com/office/word/2010/wordml" xmlns:w15="http://schemas.microsoft.com/office/word/2012/wordml" xmlns:w16se="http://schemas.microsoft.com/office/word/2015/wordml/symex" mc:Ignorable="w14 w15 w16se">
   <w:docDefaults>
     <w:rPrDefault>
       <w:rPr>
@@ -8810,7 +9978,7 @@
       </w:pPr>
     </w:pPrDefault>
   </w:docDefaults>
-  <w:latentStyles w:defLockedState="0" w:defUIPriority="99" w:defSemiHidden="0" w:defUnhideWhenUsed="0" w:defQFormat="0" w:count="375">
+  <w:latentStyles w:defLockedState="0" w:defUIPriority="99" w:defSemiHidden="0" w:defUnhideWhenUsed="0" w:defQFormat="0" w:count="371">
     <w:lsdException w:name="Normal" w:uiPriority="0" w:qFormat="1"/>
     <w:lsdException w:name="heading 1" w:uiPriority="9" w:qFormat="1"/>
     <w:lsdException w:name="heading 2" w:semiHidden="1" w:uiPriority="9" w:unhideWhenUsed="1" w:qFormat="1"/>
@@ -9182,10 +10350,6 @@
     <w:lsdException w:name="List Table 5 Dark Accent 6" w:uiPriority="50"/>
     <w:lsdException w:name="List Table 6 Colorful Accent 6" w:uiPriority="51"/>
     <w:lsdException w:name="List Table 7 Colorful Accent 6" w:uiPriority="52"/>
-    <w:lsdException w:name="Mention" w:semiHidden="1" w:unhideWhenUsed="1"/>
-    <w:lsdException w:name="Smart Hyperlink" w:semiHidden="1" w:unhideWhenUsed="1"/>
-    <w:lsdException w:name="Hashtag" w:semiHidden="1" w:unhideWhenUsed="1"/>
-    <w:lsdException w:name="Unresolved Mention" w:semiHidden="1" w:unhideWhenUsed="1"/>
   </w:latentStyles>
   <w:style w:type="paragraph" w:default="1" w:styleId="Normal">
     <w:name w:val="Normal"/>
@@ -9587,6 +10751,20 @@
       </w:tblBorders>
     </w:tblPr>
   </w:style>
+  <w:style w:type="character" w:styleId="BookTitle">
+    <w:name w:val="Book Title"/>
+    <w:basedOn w:val="DefaultParagraphFont"/>
+    <w:uiPriority w:val="33"/>
+    <w:qFormat/>
+    <w:rsid w:val="00230F4C"/>
+    <w:rPr>
+      <w:b/>
+      <w:bCs/>
+      <w:i/>
+      <w:iCs/>
+      <w:spacing w:val="5"/>
+    </w:rPr>
+  </w:style>
 </w:styles>
 </file>
 
@@ -9875,7 +11053,7 @@
 </file>
 
 <file path=customXml/itemProps2.xml><?xml version="1.0" encoding="utf-8"?>
-<ds:datastoreItem xmlns:ds="http://schemas.openxmlformats.org/officeDocument/2006/customXml" ds:itemID="{0E6D8693-C498-4C13-A9F6-C217A605F428}">
+<ds:datastoreItem xmlns:ds="http://schemas.openxmlformats.org/officeDocument/2006/customXml" ds:itemID="{A95D54E9-AFAD-4A16-AC93-FB182919DD8D}">
   <ds:schemaRefs>
     <ds:schemaRef ds:uri="http://schemas.openxmlformats.org/officeDocument/2006/bibliography"/>
   </ds:schemaRefs>

</xml_diff>